<commit_message>
EPBDS: updated "Multi source field mapping" topic
</commit_message>
<xml_diff>
--- a/Docs/trunk/org.openl.tablets.doc/docs/Mapping_Framework.docx
+++ b/Docs/trunk/org.openl.tablets.doc/docs/Mapping_Framework.docx
@@ -4524,7 +4524,7 @@
           <v:shape id="_x0000_i1025" type="#_x0000_t75" style="width:355.5pt;height:324pt" o:ole="" o:preferrelative="f">
             <v:imagedata r:id="rId9" o:title=""/>
           </v:shape>
-          <o:OLEObject Type="Embed" ProgID="Visio.Drawing.11" ShapeID="_x0000_i1025" DrawAspect="Content" ObjectID="_1363612281" r:id="rId10"/>
+          <o:OLEObject Type="Embed" ProgID="Visio.Drawing.11" ShapeID="_x0000_i1025" DrawAspect="Content" ObjectID="_1364126057" r:id="rId10"/>
         </w:object>
       </w:r>
     </w:p>
@@ -4676,15 +4676,31 @@
           <w:lang w:val="en-US"/>
         </w:rPr>
       </w:pPr>
-      <w:hyperlink r:id="rId11" w:history="1">
-        <w:r>
-          <w:rPr>
-            <w:rStyle w:val="Hyperlink"/>
-            <w:lang w:val="en-US"/>
-          </w:rPr>
-          <w:t>https://svn-rix.exigengroup.lv/svn/EPB/EPB/DecisionServices/OpenL/MAPPING/trunk</w:t>
-        </w:r>
-      </w:hyperlink>
+      <w:r>
+        <w:fldChar w:fldCharType="begin"/>
+      </w:r>
+      <w:r>
+        <w:rPr>
+          <w:lang w:val="en-US"/>
+          <w:rPrChange w:id="4" w:author="." w:date="2011-04-12T15:06:00Z">
+            <w:rPr/>
+          </w:rPrChange>
+        </w:rPr>
+        <w:instrText>HYPERLINK "https://svn-rix.exigengroup.lv/svn/EPB/EPB/DecisionServices/OpenL/MAPPING/trunk"</w:instrText>
+      </w:r>
+      <w:r>
+        <w:fldChar w:fldCharType="separate"/>
+      </w:r>
+      <w:r>
+        <w:rPr>
+          <w:rStyle w:val="Hyperlink"/>
+          <w:lang w:val="en-US"/>
+        </w:rPr>
+        <w:t>https://svn-rix.exigengroup.lv/svn/EPB/EPB/DecisionServices/OpenL/MAPPING/trunk</w:t>
+      </w:r>
+      <w:r>
+        <w:fldChar w:fldCharType="end"/>
+      </w:r>
     </w:p>
     <w:p>
       <w:pPr>
@@ -4701,14 +4717,14 @@
           <w:lang w:val="en-US"/>
         </w:rPr>
       </w:pPr>
-      <w:bookmarkStart w:id="4" w:name="_Toc289870411"/>
+      <w:bookmarkStart w:id="5" w:name="_Toc289870411"/>
       <w:r>
         <w:rPr>
           <w:lang w:val="en-US"/>
         </w:rPr>
         <w:t>Code Metrics</w:t>
       </w:r>
-      <w:bookmarkEnd w:id="4"/>
+      <w:bookmarkEnd w:id="5"/>
     </w:p>
     <w:p>
       <w:pPr>
@@ -4717,15 +4733,31 @@
           <w:lang w:val="en-US"/>
         </w:rPr>
       </w:pPr>
-      <w:hyperlink r:id="rId12" w:history="1">
-        <w:r>
-          <w:rPr>
-            <w:rStyle w:val="Hyperlink"/>
-            <w:lang w:val="en-US"/>
-          </w:rPr>
-          <w:t>http://openl:8084/dashboard/index/org.openl.rules:org.openl.rules.mapping.dev?did=1</w:t>
-        </w:r>
-      </w:hyperlink>
+      <w:r>
+        <w:fldChar w:fldCharType="begin"/>
+      </w:r>
+      <w:r>
+        <w:rPr>
+          <w:lang w:val="en-US"/>
+          <w:rPrChange w:id="6" w:author="." w:date="2011-04-12T15:06:00Z">
+            <w:rPr/>
+          </w:rPrChange>
+        </w:rPr>
+        <w:instrText>HYPERLINK "http://openl:8084/dashboard/index/org.openl.rules:org.openl.rules.mapping.dev?did=1"</w:instrText>
+      </w:r>
+      <w:r>
+        <w:fldChar w:fldCharType="separate"/>
+      </w:r>
+      <w:r>
+        <w:rPr>
+          <w:rStyle w:val="Hyperlink"/>
+          <w:lang w:val="en-US"/>
+        </w:rPr>
+        <w:t>http://openl:8084/dashboard/index/org.openl.rules:org.openl.rules.mapping.dev?did=1</w:t>
+      </w:r>
+      <w:r>
+        <w:fldChar w:fldCharType="end"/>
+      </w:r>
     </w:p>
     <w:p>
       <w:pPr>
@@ -4734,16 +4766,16 @@
           <w:lang w:val="en-US"/>
         </w:rPr>
       </w:pPr>
-      <w:bookmarkStart w:id="5" w:name="_Links"/>
-      <w:bookmarkStart w:id="6" w:name="_Toc289870412"/>
-      <w:bookmarkEnd w:id="5"/>
+      <w:bookmarkStart w:id="7" w:name="_Links"/>
+      <w:bookmarkStart w:id="8" w:name="_Toc289870412"/>
+      <w:bookmarkEnd w:id="7"/>
       <w:r>
         <w:rPr>
           <w:lang w:val="en-US"/>
         </w:rPr>
         <w:t>Links</w:t>
       </w:r>
-      <w:bookmarkEnd w:id="6"/>
+      <w:bookmarkEnd w:id="8"/>
     </w:p>
     <w:p>
       <w:pPr>
@@ -4758,15 +4790,31 @@
         </w:rPr>
         <w:t xml:space="preserve">Dozer framework home page - </w:t>
       </w:r>
-      <w:hyperlink r:id="rId13" w:history="1">
-        <w:r>
-          <w:rPr>
-            <w:rStyle w:val="Hyperlink"/>
-            <w:lang w:val="en-US"/>
-          </w:rPr>
-          <w:t>http://dozer.sourceforge.net/</w:t>
-        </w:r>
-      </w:hyperlink>
+      <w:r>
+        <w:fldChar w:fldCharType="begin"/>
+      </w:r>
+      <w:r>
+        <w:rPr>
+          <w:lang w:val="en-US"/>
+          <w:rPrChange w:id="9" w:author="." w:date="2011-04-12T15:06:00Z">
+            <w:rPr/>
+          </w:rPrChange>
+        </w:rPr>
+        <w:instrText>HYPERLINK "http://dozer.sourceforge.net/"</w:instrText>
+      </w:r>
+      <w:r>
+        <w:fldChar w:fldCharType="separate"/>
+      </w:r>
+      <w:r>
+        <w:rPr>
+          <w:rStyle w:val="Hyperlink"/>
+          <w:lang w:val="en-US"/>
+        </w:rPr>
+        <w:t>http://dozer.sourceforge.net/</w:t>
+      </w:r>
+      <w:r>
+        <w:fldChar w:fldCharType="end"/>
+      </w:r>
     </w:p>
     <w:p>
       <w:pPr>
@@ -4781,15 +4829,31 @@
         </w:rPr>
         <w:t xml:space="preserve">OpenL Tablets home page - </w:t>
       </w:r>
-      <w:hyperlink r:id="rId14" w:history="1">
-        <w:r>
-          <w:rPr>
-            <w:rStyle w:val="Hyperlink"/>
-            <w:lang w:val="en-US"/>
-          </w:rPr>
-          <w:t>http://openl-tablets.sourceforge.net/</w:t>
-        </w:r>
-      </w:hyperlink>
+      <w:r>
+        <w:fldChar w:fldCharType="begin"/>
+      </w:r>
+      <w:r>
+        <w:rPr>
+          <w:lang w:val="en-US"/>
+          <w:rPrChange w:id="10" w:author="." w:date="2011-04-12T15:06:00Z">
+            <w:rPr/>
+          </w:rPrChange>
+        </w:rPr>
+        <w:instrText>HYPERLINK "http://openl-tablets.sourceforge.net/"</w:instrText>
+      </w:r>
+      <w:r>
+        <w:fldChar w:fldCharType="separate"/>
+      </w:r>
+      <w:r>
+        <w:rPr>
+          <w:rStyle w:val="Hyperlink"/>
+          <w:lang w:val="en-US"/>
+        </w:rPr>
+        <w:t>http://openl-tablets.sourceforge.net/</w:t>
+      </w:r>
+      <w:r>
+        <w:fldChar w:fldCharType="end"/>
+      </w:r>
     </w:p>
     <w:p>
       <w:pPr>
@@ -4804,22 +4868,38 @@
         </w:rPr>
         <w:t xml:space="preserve">Mapper home page - </w:t>
       </w:r>
-      <w:hyperlink r:id="rId15" w:history="1">
-        <w:r>
-          <w:rPr>
-            <w:rStyle w:val="Hyperlink"/>
-            <w:lang w:val="en-US"/>
-          </w:rPr>
-          <w:t>http://openl-tablets.sourceforge.net/</w:t>
-        </w:r>
-        <w:r>
-          <w:rPr>
-            <w:rStyle w:val="Hyperlink"/>
-            <w:lang w:val="en-US"/>
-          </w:rPr>
-          <w:t>mapper</w:t>
-        </w:r>
-      </w:hyperlink>
+      <w:r>
+        <w:fldChar w:fldCharType="begin"/>
+      </w:r>
+      <w:r>
+        <w:rPr>
+          <w:lang w:val="en-US"/>
+          <w:rPrChange w:id="11" w:author="." w:date="2011-04-12T15:06:00Z">
+            <w:rPr/>
+          </w:rPrChange>
+        </w:rPr>
+        <w:instrText>HYPERLINK "http://openl-tablets.sourceforge.net/mapper"</w:instrText>
+      </w:r>
+      <w:r>
+        <w:fldChar w:fldCharType="separate"/>
+      </w:r>
+      <w:r>
+        <w:rPr>
+          <w:rStyle w:val="Hyperlink"/>
+          <w:lang w:val="en-US"/>
+        </w:rPr>
+        <w:t>http://openl-tablets.sourceforge.net/</w:t>
+      </w:r>
+      <w:r>
+        <w:rPr>
+          <w:rStyle w:val="Hyperlink"/>
+          <w:lang w:val="en-US"/>
+        </w:rPr>
+        <w:t>mapper</w:t>
+      </w:r>
+      <w:r>
+        <w:fldChar w:fldCharType="end"/>
+      </w:r>
     </w:p>
     <w:p>
       <w:pPr>
@@ -4828,14 +4908,14 @@
           <w:lang w:val="en-US"/>
         </w:rPr>
       </w:pPr>
-      <w:bookmarkStart w:id="7" w:name="_Toc289870413"/>
+      <w:bookmarkStart w:id="12" w:name="_Toc289870413"/>
       <w:r>
         <w:rPr>
           <w:lang w:val="en-US"/>
         </w:rPr>
         <w:t>Getting started</w:t>
       </w:r>
-      <w:bookmarkEnd w:id="7"/>
+      <w:bookmarkEnd w:id="12"/>
     </w:p>
     <w:p>
       <w:pPr>
@@ -6806,11 +6886,11 @@
           <w:lang w:val="en-US"/>
         </w:rPr>
       </w:pPr>
-      <w:bookmarkStart w:id="8" w:name="_High_level_field"/>
-      <w:bookmarkStart w:id="9" w:name="_Overview_of_Field"/>
-      <w:bookmarkStart w:id="10" w:name="_Toc289870414"/>
-      <w:bookmarkEnd w:id="8"/>
-      <w:bookmarkEnd w:id="9"/>
+      <w:bookmarkStart w:id="13" w:name="_High_level_field"/>
+      <w:bookmarkStart w:id="14" w:name="_Overview_of_Field"/>
+      <w:bookmarkStart w:id="15" w:name="_Toc289870414"/>
+      <w:bookmarkEnd w:id="13"/>
+      <w:bookmarkEnd w:id="14"/>
       <w:r>
         <w:rPr>
           <w:lang w:val="en-US"/>
@@ -6829,7 +6909,7 @@
         </w:rPr>
         <w:t>Field Mapping Algorithm</w:t>
       </w:r>
-      <w:bookmarkEnd w:id="10"/>
+      <w:bookmarkEnd w:id="15"/>
     </w:p>
     <w:p>
       <w:pPr>
@@ -6871,9 +6951,9 @@
         </w:rPr>
         <w:object w:dxaOrig="12653" w:dyaOrig="15926">
           <v:shape id="_x0000_i1026" type="#_x0000_t75" style="width:442pt;height:560pt;mso-position-vertical:absolute" o:ole="">
-            <v:imagedata r:id="rId16" o:title=""/>
+            <v:imagedata r:id="rId11" o:title=""/>
           </v:shape>
-          <o:OLEObject Type="Embed" ProgID="Visio.Drawing.11" ShapeID="_x0000_i1026" DrawAspect="Content" ObjectID="_1363612282" r:id="rId17"/>
+          <o:OLEObject Type="Embed" ProgID="Visio.Drawing.11" ShapeID="_x0000_i1026" DrawAspect="Content" ObjectID="_1364126058" r:id="rId12"/>
         </w:object>
       </w:r>
       <w:r>
@@ -6922,14 +7002,14 @@
           <w:lang w:val="en-US"/>
         </w:rPr>
       </w:pPr>
-      <w:bookmarkStart w:id="11" w:name="_Toc289870415"/>
+      <w:bookmarkStart w:id="16" w:name="_Toc289870415"/>
       <w:r>
         <w:rPr>
           <w:lang w:val="en-US"/>
         </w:rPr>
         <w:t>Mappings</w:t>
       </w:r>
-      <w:bookmarkEnd w:id="11"/>
+      <w:bookmarkEnd w:id="16"/>
     </w:p>
     <w:p>
       <w:pPr>
@@ -6938,14 +7018,14 @@
           <w:lang w:val="en-US"/>
         </w:rPr>
       </w:pPr>
-      <w:bookmarkStart w:id="12" w:name="_Toc289870416"/>
+      <w:bookmarkStart w:id="17" w:name="_Toc289870416"/>
       <w:r>
         <w:rPr>
           <w:lang w:val="en-US"/>
         </w:rPr>
         <w:t>Rules file format</w:t>
       </w:r>
-      <w:bookmarkEnd w:id="12"/>
+      <w:bookmarkEnd w:id="17"/>
     </w:p>
     <w:p>
       <w:pPr>
@@ -6991,7 +7071,7 @@
           <w:lang w:val="en-US"/>
         </w:rPr>
       </w:pPr>
-      <w:bookmarkStart w:id="13" w:name="_Toc289870417"/>
+      <w:bookmarkStart w:id="18" w:name="_Toc289870417"/>
       <w:r>
         <w:rPr>
           <w:lang w:val="en-US"/>
@@ -6999,7 +7079,7 @@
         <w:lastRenderedPageBreak/>
         <w:t>Basic property mapping</w:t>
       </w:r>
-      <w:bookmarkEnd w:id="13"/>
+      <w:bookmarkEnd w:id="18"/>
     </w:p>
     <w:p>
       <w:pPr>
@@ -7008,14 +7088,14 @@
           <w:lang w:val="en-US"/>
         </w:rPr>
       </w:pPr>
-      <w:bookmarkStart w:id="14" w:name="_Toc289870418"/>
+      <w:bookmarkStart w:id="19" w:name="_Toc289870418"/>
       <w:r>
         <w:rPr>
           <w:lang w:val="en-US"/>
         </w:rPr>
         <w:t>Simple property mapping</w:t>
       </w:r>
-      <w:bookmarkEnd w:id="14"/>
+      <w:bookmarkEnd w:id="19"/>
     </w:p>
     <w:p>
       <w:pPr>
@@ -7875,14 +7955,14 @@
           <w:lang w:val="en-US"/>
         </w:rPr>
       </w:pPr>
-      <w:bookmarkStart w:id="15" w:name="_Toc289870419"/>
+      <w:bookmarkStart w:id="20" w:name="_Toc289870419"/>
       <w:r>
         <w:rPr>
           <w:lang w:val="en-US"/>
         </w:rPr>
         <w:t>Implicit property mapping</w:t>
       </w:r>
-      <w:bookmarkEnd w:id="15"/>
+      <w:bookmarkEnd w:id="20"/>
     </w:p>
     <w:p>
       <w:pPr>
@@ -7963,15 +8043,31 @@
         </w:rPr>
         <w:t xml:space="preserve"> (see </w:t>
       </w:r>
-      <w:hyperlink w:anchor="_Configuration" w:history="1">
-        <w:r>
-          <w:rPr>
-            <w:rStyle w:val="Hyperlink"/>
-            <w:lang w:val="en-US"/>
-          </w:rPr>
-          <w:t>Configuration</w:t>
-        </w:r>
-      </w:hyperlink>
+      <w:r>
+        <w:fldChar w:fldCharType="begin"/>
+      </w:r>
+      <w:r>
+        <w:rPr>
+          <w:lang w:val="en-US"/>
+          <w:rPrChange w:id="21" w:author="." w:date="2011-04-12T15:06:00Z">
+            <w:rPr/>
+          </w:rPrChange>
+        </w:rPr>
+        <w:instrText>HYPERLINK \l "_Configuration"</w:instrText>
+      </w:r>
+      <w:r>
+        <w:fldChar w:fldCharType="separate"/>
+      </w:r>
+      <w:r>
+        <w:rPr>
+          <w:rStyle w:val="Hyperlink"/>
+          <w:lang w:val="en-US"/>
+        </w:rPr>
+        <w:t>Configuration</w:t>
+      </w:r>
+      <w:r>
+        <w:fldChar w:fldCharType="end"/>
+      </w:r>
       <w:r>
         <w:rPr>
           <w:lang w:val="en-US"/>
@@ -7998,14 +8094,14 @@
           <w:lang w:val="en-US"/>
         </w:rPr>
       </w:pPr>
-      <w:bookmarkStart w:id="16" w:name="_Toc289870420"/>
+      <w:bookmarkStart w:id="22" w:name="_Toc289870420"/>
       <w:r>
         <w:rPr>
           <w:lang w:val="en-US"/>
         </w:rPr>
         <w:t>Recursive mapping</w:t>
       </w:r>
-      <w:bookmarkEnd w:id="16"/>
+      <w:bookmarkEnd w:id="22"/>
     </w:p>
     <w:p>
       <w:pPr>
@@ -8093,14 +8189,14 @@
           <w:lang w:val="en-US"/>
         </w:rPr>
       </w:pPr>
-      <w:bookmarkStart w:id="17" w:name="_Toc289870421"/>
+      <w:bookmarkStart w:id="23" w:name="_Toc289870421"/>
       <w:r>
         <w:rPr>
           <w:lang w:val="en-US"/>
         </w:rPr>
         <w:t>Data type conversion</w:t>
       </w:r>
-      <w:bookmarkEnd w:id="17"/>
+      <w:bookmarkEnd w:id="23"/>
     </w:p>
     <w:p>
       <w:pPr>
@@ -8433,14 +8529,14 @@
           <w:lang w:val="en-US"/>
         </w:rPr>
       </w:pPr>
-      <w:bookmarkStart w:id="18" w:name="_Toc289870422"/>
+      <w:bookmarkStart w:id="24" w:name="_Toc289870422"/>
       <w:r>
         <w:rPr>
           <w:lang w:val="en-US"/>
         </w:rPr>
         <w:t>String to Date conversion</w:t>
       </w:r>
-      <w:bookmarkEnd w:id="18"/>
+      <w:bookmarkEnd w:id="24"/>
     </w:p>
     <w:p>
       <w:pPr>
@@ -9131,15 +9227,31 @@
         </w:rPr>
         <w:t xml:space="preserve"> configuration parameter (see </w:t>
       </w:r>
-      <w:hyperlink w:anchor="_Configuration" w:history="1">
-        <w:r>
-          <w:rPr>
-            <w:rStyle w:val="Hyperlink"/>
-            <w:lang w:val="en-US"/>
-          </w:rPr>
-          <w:t>Configuration</w:t>
-        </w:r>
-      </w:hyperlink>
+      <w:r>
+        <w:fldChar w:fldCharType="begin"/>
+      </w:r>
+      <w:r>
+        <w:rPr>
+          <w:lang w:val="en-US"/>
+          <w:rPrChange w:id="25" w:author="." w:date="2011-04-12T15:06:00Z">
+            <w:rPr/>
+          </w:rPrChange>
+        </w:rPr>
+        <w:instrText>HYPERLINK \l "_Configuration"</w:instrText>
+      </w:r>
+      <w:r>
+        <w:fldChar w:fldCharType="separate"/>
+      </w:r>
+      <w:r>
+        <w:rPr>
+          <w:rStyle w:val="Hyperlink"/>
+          <w:lang w:val="en-US"/>
+        </w:rPr>
+        <w:t>Configuration</w:t>
+      </w:r>
+      <w:r>
+        <w:fldChar w:fldCharType="end"/>
+      </w:r>
       <w:r>
         <w:rPr>
           <w:lang w:val="en-US"/>
@@ -9154,14 +9266,14 @@
           <w:lang w:val="en-US"/>
         </w:rPr>
       </w:pPr>
-      <w:bookmarkStart w:id="19" w:name="_Toc289870423"/>
+      <w:bookmarkStart w:id="26" w:name="_Toc289870423"/>
       <w:r>
         <w:rPr>
           <w:lang w:val="en-US"/>
         </w:rPr>
         <w:t>One way mapping</w:t>
       </w:r>
-      <w:bookmarkEnd w:id="19"/>
+      <w:bookmarkEnd w:id="26"/>
     </w:p>
     <w:p>
       <w:pPr>
@@ -9896,14 +10008,14 @@
           <w:lang w:val="en-US"/>
         </w:rPr>
       </w:pPr>
-      <w:bookmarkStart w:id="20" w:name="_Toc289870424"/>
+      <w:bookmarkStart w:id="27" w:name="_Toc289870424"/>
       <w:r>
         <w:rPr>
           <w:lang w:val="en-US"/>
         </w:rPr>
         <w:t>Custom converters</w:t>
       </w:r>
-      <w:bookmarkEnd w:id="20"/>
+      <w:bookmarkEnd w:id="27"/>
     </w:p>
     <w:p>
       <w:pPr>
@@ -10659,15 +10771,31 @@
         </w:rPr>
         <w:t xml:space="preserve">The following table is our convert method which is defined using OpenL Tablets rules table component (see </w:t>
       </w:r>
-      <w:hyperlink w:anchor="_Links" w:history="1">
-        <w:r>
-          <w:rPr>
-            <w:rStyle w:val="Hyperlink"/>
-            <w:lang w:val="en-US"/>
-          </w:rPr>
-          <w:t>OpenL Tablets documentation</w:t>
-        </w:r>
-      </w:hyperlink>
+      <w:r>
+        <w:fldChar w:fldCharType="begin"/>
+      </w:r>
+      <w:r>
+        <w:rPr>
+          <w:lang w:val="en-US"/>
+          <w:rPrChange w:id="28" w:author="." w:date="2011-04-12T15:06:00Z">
+            <w:rPr/>
+          </w:rPrChange>
+        </w:rPr>
+        <w:instrText>HYPERLINK \l "_Links"</w:instrText>
+      </w:r>
+      <w:r>
+        <w:fldChar w:fldCharType="separate"/>
+      </w:r>
+      <w:r>
+        <w:rPr>
+          <w:rStyle w:val="Hyperlink"/>
+          <w:lang w:val="en-US"/>
+        </w:rPr>
+        <w:t>OpenL Tablets documentation</w:t>
+      </w:r>
+      <w:r>
+        <w:fldChar w:fldCharType="end"/>
+      </w:r>
       <w:r>
         <w:rPr>
           <w:lang w:val="en-US"/>
@@ -11599,14 +11727,14 @@
           <w:lang w:val="en-US"/>
         </w:rPr>
       </w:pPr>
-      <w:bookmarkStart w:id="21" w:name="_Toc289870425"/>
+      <w:bookmarkStart w:id="29" w:name="_Toc289870425"/>
       <w:r>
         <w:rPr>
           <w:lang w:val="en-US"/>
         </w:rPr>
         <w:t>Static Java Method as Custom Converter</w:t>
       </w:r>
-      <w:bookmarkEnd w:id="21"/>
+      <w:bookmarkEnd w:id="29"/>
     </w:p>
     <w:p>
       <w:pPr>
@@ -12359,14 +12487,14 @@
           <w:lang w:val="en-US"/>
         </w:rPr>
       </w:pPr>
-      <w:bookmarkStart w:id="22" w:name="_Toc289870426"/>
+      <w:bookmarkStart w:id="30" w:name="_Toc289870426"/>
       <w:r>
         <w:rPr>
           <w:lang w:val="en-US"/>
         </w:rPr>
         <w:t>Custom Converter Class</w:t>
       </w:r>
-      <w:bookmarkEnd w:id="22"/>
+      <w:bookmarkEnd w:id="30"/>
     </w:p>
     <w:p>
       <w:pPr>
@@ -14061,14 +14189,14 @@
           <w:lang w:val="en-US"/>
         </w:rPr>
       </w:pPr>
-      <w:bookmarkStart w:id="23" w:name="_Toc289870427"/>
+      <w:bookmarkStart w:id="31" w:name="_Toc289870427"/>
       <w:r>
         <w:rPr>
           <w:lang w:val="en-US"/>
         </w:rPr>
         <w:t>Class Level Custom Converter</w:t>
       </w:r>
-      <w:bookmarkEnd w:id="23"/>
+      <w:bookmarkEnd w:id="31"/>
     </w:p>
     <w:p>
       <w:pPr>
@@ -14536,13 +14664,7 @@
         <w:rPr>
           <w:lang w:val="en-US"/>
         </w:rPr>
-        <w:t>is</w:t>
-      </w:r>
-      <w:r>
-        <w:rPr>
-          <w:lang w:val="en-US"/>
-        </w:rPr>
-        <w:t xml:space="preserve"> </w:t>
+        <w:t xml:space="preserve">is </w:t>
       </w:r>
       <w:r>
         <w:rPr>
@@ -14558,14 +14680,14 @@
           <w:lang w:val="en-US"/>
         </w:rPr>
       </w:pPr>
-      <w:bookmarkStart w:id="24" w:name="_Toc289870428"/>
+      <w:bookmarkStart w:id="32" w:name="_Toc289870428"/>
       <w:r>
         <w:rPr>
           <w:lang w:val="en-US"/>
         </w:rPr>
         <w:t>Custom Converter Search Algorithm</w:t>
       </w:r>
-      <w:bookmarkEnd w:id="24"/>
+      <w:bookmarkEnd w:id="32"/>
     </w:p>
     <w:p>
       <w:pPr>
@@ -14663,14 +14785,14 @@
           <w:lang w:val="en-US"/>
         </w:rPr>
       </w:pPr>
-      <w:bookmarkStart w:id="25" w:name="_Toc289870429"/>
+      <w:bookmarkStart w:id="33" w:name="_Toc289870429"/>
       <w:r>
         <w:rPr>
           <w:lang w:val="en-US"/>
         </w:rPr>
         <w:t>Field mapping conditions</w:t>
       </w:r>
-      <w:bookmarkEnd w:id="25"/>
+      <w:bookmarkEnd w:id="33"/>
     </w:p>
     <w:p>
       <w:pPr>
@@ -14781,15 +14903,31 @@
         </w:rPr>
         <w:t xml:space="preserve">it at start of field mapping flow (see </w:t>
       </w:r>
-      <w:hyperlink w:anchor="_Overview_of_Field" w:history="1">
-        <w:r>
-          <w:rPr>
-            <w:rStyle w:val="Hyperlink"/>
-            <w:lang w:val="en-US"/>
-          </w:rPr>
-          <w:t>Overview of Field Mapping Algorithm</w:t>
-        </w:r>
-      </w:hyperlink>
+      <w:r>
+        <w:fldChar w:fldCharType="begin"/>
+      </w:r>
+      <w:r>
+        <w:rPr>
+          <w:lang w:val="en-US"/>
+          <w:rPrChange w:id="34" w:author="." w:date="2011-04-12T15:06:00Z">
+            <w:rPr/>
+          </w:rPrChange>
+        </w:rPr>
+        <w:instrText>HYPERLINK \l "_Overview_of_Field"</w:instrText>
+      </w:r>
+      <w:r>
+        <w:fldChar w:fldCharType="separate"/>
+      </w:r>
+      <w:r>
+        <w:rPr>
+          <w:rStyle w:val="Hyperlink"/>
+          <w:lang w:val="en-US"/>
+        </w:rPr>
+        <w:t>Overview of Field Mapping Algorithm</w:t>
+      </w:r>
+      <w:r>
+        <w:fldChar w:fldCharType="end"/>
+      </w:r>
       <w:r>
         <w:rPr>
           <w:lang w:val="en-US"/>
@@ -15632,15 +15770,31 @@
         </w:rPr>
         <w:t xml:space="preserve"> table component (see </w:t>
       </w:r>
-      <w:hyperlink w:anchor="_Links" w:history="1">
-        <w:r>
-          <w:rPr>
-            <w:rStyle w:val="Hyperlink"/>
-            <w:lang w:val="en-US"/>
-          </w:rPr>
-          <w:t>OpenL Tablets documentation</w:t>
-        </w:r>
-      </w:hyperlink>
+      <w:r>
+        <w:fldChar w:fldCharType="begin"/>
+      </w:r>
+      <w:r>
+        <w:rPr>
+          <w:lang w:val="en-US"/>
+          <w:rPrChange w:id="35" w:author="." w:date="2011-04-12T15:06:00Z">
+            <w:rPr/>
+          </w:rPrChange>
+        </w:rPr>
+        <w:instrText>HYPERLINK \l "_Links"</w:instrText>
+      </w:r>
+      <w:r>
+        <w:fldChar w:fldCharType="separate"/>
+      </w:r>
+      <w:r>
+        <w:rPr>
+          <w:rStyle w:val="Hyperlink"/>
+          <w:lang w:val="en-US"/>
+        </w:rPr>
+        <w:t>OpenL Tablets documentation</w:t>
+      </w:r>
+      <w:r>
+        <w:fldChar w:fldCharType="end"/>
+      </w:r>
       <w:r>
         <w:rPr>
           <w:lang w:val="en-US"/>
@@ -16030,14 +16184,14 @@
           <w:lang w:val="en-US"/>
         </w:rPr>
       </w:pPr>
-      <w:bookmarkStart w:id="26" w:name="_Toc289870430"/>
+      <w:bookmarkStart w:id="36" w:name="_Toc289870430"/>
       <w:r>
         <w:rPr>
           <w:lang w:val="en-US"/>
         </w:rPr>
         <w:t>Static Java Method as Condition</w:t>
       </w:r>
-      <w:bookmarkEnd w:id="26"/>
+      <w:bookmarkEnd w:id="36"/>
       <w:r>
         <w:rPr>
           <w:lang w:val="en-US"/>
@@ -16859,14 +17013,14 @@
           <w:lang w:val="en-US"/>
         </w:rPr>
       </w:pPr>
-      <w:bookmarkStart w:id="27" w:name="_Toc289870431"/>
+      <w:bookmarkStart w:id="37" w:name="_Toc289870431"/>
       <w:r>
         <w:rPr>
           <w:lang w:val="en-US"/>
         </w:rPr>
         <w:t>Condition Class</w:t>
       </w:r>
-      <w:bookmarkEnd w:id="27"/>
+      <w:bookmarkEnd w:id="37"/>
     </w:p>
     <w:p>
       <w:pPr>
@@ -18684,14 +18838,14 @@
           <w:lang w:val="en-US"/>
         </w:rPr>
       </w:pPr>
-      <w:bookmarkStart w:id="28" w:name="_Toc289870432"/>
+      <w:bookmarkStart w:id="38" w:name="_Toc289870432"/>
       <w:r>
         <w:rPr>
           <w:lang w:val="en-US"/>
         </w:rPr>
         <w:t>Conditions Search Algorithm</w:t>
       </w:r>
-      <w:bookmarkEnd w:id="28"/>
+      <w:bookmarkEnd w:id="38"/>
     </w:p>
     <w:p>
       <w:pPr>
@@ -18806,14 +18960,14 @@
           <w:lang w:val="en-US"/>
         </w:rPr>
       </w:pPr>
-      <w:bookmarkStart w:id="29" w:name="_Toc289870433"/>
+      <w:bookmarkStart w:id="39" w:name="_Toc289870433"/>
       <w:r>
         <w:rPr>
           <w:lang w:val="en-US"/>
         </w:rPr>
         <w:t>Default values</w:t>
       </w:r>
-      <w:bookmarkEnd w:id="29"/>
+      <w:bookmarkEnd w:id="39"/>
     </w:p>
     <w:p>
       <w:pPr>
@@ -18841,16 +18995,32 @@
         </w:rPr>
         <w:t xml:space="preserve"> (see </w:t>
       </w:r>
-      <w:hyperlink w:anchor="_High_level_field" w:history="1">
-        <w:r>
-          <w:rPr>
-            <w:rStyle w:val="Hyperlink"/>
-            <w:bCs/>
-            <w:lang w:val="en-US"/>
-          </w:rPr>
-          <w:t>High level field mapping algorithm</w:t>
-        </w:r>
-      </w:hyperlink>
+      <w:r>
+        <w:fldChar w:fldCharType="begin"/>
+      </w:r>
+      <w:r>
+        <w:rPr>
+          <w:lang w:val="en-US"/>
+          <w:rPrChange w:id="40" w:author="." w:date="2011-04-12T15:06:00Z">
+            <w:rPr/>
+          </w:rPrChange>
+        </w:rPr>
+        <w:instrText>HYPERLINK \l "_High_level_field"</w:instrText>
+      </w:r>
+      <w:r>
+        <w:fldChar w:fldCharType="separate"/>
+      </w:r>
+      <w:r>
+        <w:rPr>
+          <w:rStyle w:val="Hyperlink"/>
+          <w:bCs/>
+          <w:lang w:val="en-US"/>
+        </w:rPr>
+        <w:t>High level field mapping algorithm</w:t>
+      </w:r>
+      <w:r>
+        <w:fldChar w:fldCharType="end"/>
+      </w:r>
       <w:r>
         <w:rPr>
           <w:bCs/>
@@ -19656,7 +19826,7 @@
           <w:lang w:val="en-US"/>
         </w:rPr>
       </w:pPr>
-      <w:bookmarkStart w:id="30" w:name="_Toc289870434"/>
+      <w:bookmarkStart w:id="41" w:name="_Toc289870434"/>
       <w:r>
         <w:rPr>
           <w:lang w:val="en-US"/>
@@ -19664,7 +19834,7 @@
         <w:lastRenderedPageBreak/>
         <w:t>Empty source mapping</w:t>
       </w:r>
-      <w:bookmarkEnd w:id="30"/>
+      <w:bookmarkEnd w:id="41"/>
     </w:p>
     <w:p>
       <w:pPr>
@@ -20502,14 +20672,14 @@
           <w:lang w:val="en-US"/>
         </w:rPr>
       </w:pPr>
-      <w:bookmarkStart w:id="31" w:name="_Toc289870435"/>
+      <w:bookmarkStart w:id="42" w:name="_Toc289870435"/>
       <w:r>
         <w:rPr>
           <w:lang w:val="en-US"/>
         </w:rPr>
         <w:t>Multi source mapping</w:t>
       </w:r>
-      <w:bookmarkEnd w:id="31"/>
+      <w:bookmarkEnd w:id="42"/>
     </w:p>
     <w:p>
       <w:pPr>
@@ -20543,60 +20713,79 @@
       <w:pPr>
         <w:spacing w:after="0"/>
         <w:rPr>
-          <w:lang w:val="en-US"/>
-        </w:rPr>
-      </w:pPr>
-      <w:r>
-        <w:rPr>
-          <w:lang w:val="en-US"/>
-        </w:rPr>
-        <w:t xml:space="preserve">Note that field mapping definition is defined in different way. OpenL Tablets uses the first cell </w:t>
-      </w:r>
-      <w:r>
-        <w:rPr>
-          <w:lang w:val="en-US"/>
-        </w:rPr>
-        <w:t>merge in</w:t>
-      </w:r>
-      <w:r>
-        <w:rPr>
-          <w:lang w:val="en-US"/>
-        </w:rPr>
-        <w:t xml:space="preserve"> </w:t>
-      </w:r>
-      <w:r>
-        <w:rPr>
-          <w:lang w:val="en-US"/>
-        </w:rPr>
-        <w:t xml:space="preserve">row to </w:t>
-      </w:r>
-      <w:r>
-        <w:rPr>
-          <w:lang w:val="en-US"/>
-        </w:rPr>
-        <w:t>have multiple values for some other columns</w:t>
-      </w:r>
-      <w:r>
-        <w:rPr>
-          <w:lang w:val="en-US"/>
-        </w:rPr>
-        <w:t xml:space="preserve"> (see </w:t>
-      </w:r>
-      <w:hyperlink w:anchor="_Links" w:history="1">
+          <w:del w:id="43" w:author="." w:date="2011-04-12T15:08:00Z"/>
+          <w:lang w:val="en-US"/>
+        </w:rPr>
+      </w:pPr>
+      <w:del w:id="44" w:author="." w:date="2011-04-12T15:08:00Z">
+        <w:r>
+          <w:rPr>
+            <w:lang w:val="en-US"/>
+          </w:rPr>
+          <w:delText xml:space="preserve">Note that field mapping definition is defined in different way. OpenL Tablets uses the first cell </w:delText>
+        </w:r>
+        <w:r>
+          <w:rPr>
+            <w:lang w:val="en-US"/>
+          </w:rPr>
+          <w:delText>merge in</w:delText>
+        </w:r>
+        <w:r>
+          <w:rPr>
+            <w:lang w:val="en-US"/>
+          </w:rPr>
+          <w:delText xml:space="preserve"> </w:delText>
+        </w:r>
+        <w:r>
+          <w:rPr>
+            <w:lang w:val="en-US"/>
+          </w:rPr>
+          <w:delText xml:space="preserve">row to </w:delText>
+        </w:r>
+        <w:r>
+          <w:rPr>
+            <w:lang w:val="en-US"/>
+          </w:rPr>
+          <w:delText>have multiple values for some other columns</w:delText>
+        </w:r>
+        <w:r>
+          <w:rPr>
+            <w:lang w:val="en-US"/>
+          </w:rPr>
+          <w:delText xml:space="preserve"> (see </w:delText>
+        </w:r>
+        <w:r>
+          <w:fldChar w:fldCharType="begin"/>
+        </w:r>
+        <w:r>
+          <w:rPr>
+            <w:lang w:val="en-US"/>
+            <w:rPrChange w:id="45" w:author="." w:date="2011-04-12T15:06:00Z">
+              <w:rPr/>
+            </w:rPrChange>
+          </w:rPr>
+          <w:delInstrText>HYPERLINK \l "_Links"</w:delInstrText>
+        </w:r>
+        <w:r>
+          <w:fldChar w:fldCharType="separate"/>
+        </w:r>
         <w:r>
           <w:rPr>
             <w:rStyle w:val="Hyperlink"/>
             <w:lang w:val="en-US"/>
           </w:rPr>
-          <w:t>OpenL Tablets documentation</w:t>
+          <w:delText>OpenL Tablets documentation</w:delText>
         </w:r>
-      </w:hyperlink>
-      <w:r>
-        <w:rPr>
-          <w:lang w:val="en-US"/>
-        </w:rPr>
-        <w:t xml:space="preserve"> for more information).</w:t>
-      </w:r>
+        <w:r>
+          <w:fldChar w:fldCharType="end"/>
+        </w:r>
+        <w:r>
+          <w:rPr>
+            <w:lang w:val="en-US"/>
+          </w:rPr>
+          <w:delText xml:space="preserve"> for more information).</w:delText>
+        </w:r>
+      </w:del>
     </w:p>
     <w:p>
       <w:pPr>
@@ -20614,8 +20803,8 @@
         <w:tblLook w:val="04A0"/>
       </w:tblPr>
       <w:tblGrid>
-        <w:gridCol w:w="1017"/>
-        <w:gridCol w:w="1106"/>
+        <w:gridCol w:w="1613"/>
+        <w:gridCol w:w="1248"/>
         <w:gridCol w:w="866"/>
         <w:gridCol w:w="955"/>
         <w:gridCol w:w="1212"/>
@@ -20681,26 +20870,52 @@
                 <w:szCs w:val="16"/>
                 <w:lang w:val="en-US"/>
               </w:rPr>
-            </w:pPr>
-            <w:r>
-              <w:rPr>
-                <w:rFonts w:ascii="Arial" w:hAnsi="Arial" w:cs="Arial"/>
-                <w:b/>
-                <w:sz w:val="16"/>
-                <w:szCs w:val="16"/>
-              </w:rPr>
-              <w:t>class</w:t>
-            </w:r>
-            <w:r>
-              <w:rPr>
-                <w:rFonts w:ascii="Arial" w:hAnsi="Arial" w:cs="Arial"/>
-                <w:b/>
-                <w:sz w:val="16"/>
-                <w:szCs w:val="16"/>
-                <w:lang w:val="en-US"/>
-              </w:rPr>
-              <w:t>B</w:t>
-            </w:r>
+              <w:pPrChange w:id="46" w:author="." w:date="2011-04-12T15:07:00Z">
+                <w:pPr/>
+              </w:pPrChange>
+            </w:pPr>
+            <w:del w:id="47" w:author="." w:date="2011-04-12T15:07:00Z">
+              <w:r>
+                <w:rPr>
+                  <w:rFonts w:ascii="Arial" w:hAnsi="Arial" w:cs="Arial"/>
+                  <w:b/>
+                  <w:sz w:val="16"/>
+                  <w:szCs w:val="16"/>
+                </w:rPr>
+                <w:delText>class</w:delText>
+              </w:r>
+              <w:r>
+                <w:rPr>
+                  <w:rFonts w:ascii="Arial" w:hAnsi="Arial" w:cs="Arial"/>
+                  <w:b/>
+                  <w:sz w:val="16"/>
+                  <w:szCs w:val="16"/>
+                  <w:lang w:val="en-US"/>
+                </w:rPr>
+                <w:delText>B</w:delText>
+              </w:r>
+            </w:del>
+            <w:ins w:id="48" w:author="." w:date="2011-04-12T15:07:00Z">
+              <w:r>
+                <w:rPr>
+                  <w:rFonts w:ascii="Arial" w:hAnsi="Arial" w:cs="Arial"/>
+                  <w:b/>
+                  <w:sz w:val="16"/>
+                  <w:szCs w:val="16"/>
+                </w:rPr>
+                <w:t>class</w:t>
+              </w:r>
+              <w:r>
+                <w:rPr>
+                  <w:rFonts w:ascii="Arial" w:hAnsi="Arial" w:cs="Arial"/>
+                  <w:b/>
+                  <w:sz w:val="16"/>
+                  <w:szCs w:val="16"/>
+                  <w:lang w:val="en-US"/>
+                </w:rPr>
+                <w:t>A</w:t>
+              </w:r>
+            </w:ins>
           </w:p>
         </w:tc>
         <w:tc>
@@ -20719,26 +20934,52 @@
                 <w:szCs w:val="16"/>
                 <w:lang w:val="en-US"/>
               </w:rPr>
-            </w:pPr>
-            <w:r>
-              <w:rPr>
-                <w:rFonts w:ascii="Arial" w:hAnsi="Arial" w:cs="Arial"/>
-                <w:b/>
-                <w:sz w:val="16"/>
-                <w:szCs w:val="16"/>
-              </w:rPr>
-              <w:t>class</w:t>
-            </w:r>
-            <w:r>
-              <w:rPr>
-                <w:rFonts w:ascii="Arial" w:hAnsi="Arial" w:cs="Arial"/>
-                <w:b/>
-                <w:sz w:val="16"/>
-                <w:szCs w:val="16"/>
-                <w:lang w:val="en-US"/>
-              </w:rPr>
-              <w:t>A</w:t>
-            </w:r>
+              <w:pPrChange w:id="49" w:author="." w:date="2011-04-12T15:07:00Z">
+                <w:pPr/>
+              </w:pPrChange>
+            </w:pPr>
+            <w:del w:id="50" w:author="." w:date="2011-04-12T15:07:00Z">
+              <w:r>
+                <w:rPr>
+                  <w:rFonts w:ascii="Arial" w:hAnsi="Arial" w:cs="Arial"/>
+                  <w:b/>
+                  <w:sz w:val="16"/>
+                  <w:szCs w:val="16"/>
+                </w:rPr>
+                <w:delText>class</w:delText>
+              </w:r>
+              <w:r>
+                <w:rPr>
+                  <w:rFonts w:ascii="Arial" w:hAnsi="Arial" w:cs="Arial"/>
+                  <w:b/>
+                  <w:sz w:val="16"/>
+                  <w:szCs w:val="16"/>
+                  <w:lang w:val="en-US"/>
+                </w:rPr>
+                <w:delText>A</w:delText>
+              </w:r>
+            </w:del>
+            <w:ins w:id="51" w:author="." w:date="2011-04-12T15:07:00Z">
+              <w:r>
+                <w:rPr>
+                  <w:rFonts w:ascii="Arial" w:hAnsi="Arial" w:cs="Arial"/>
+                  <w:b/>
+                  <w:sz w:val="16"/>
+                  <w:szCs w:val="16"/>
+                </w:rPr>
+                <w:t>class</w:t>
+              </w:r>
+              <w:r>
+                <w:rPr>
+                  <w:rFonts w:ascii="Arial" w:hAnsi="Arial" w:cs="Arial"/>
+                  <w:b/>
+                  <w:sz w:val="16"/>
+                  <w:szCs w:val="16"/>
+                  <w:lang w:val="en-US"/>
+                </w:rPr>
+                <w:t>B</w:t>
+              </w:r>
+            </w:ins>
           </w:p>
         </w:tc>
         <w:tc>
@@ -20887,6 +21128,9 @@
                 <w:szCs w:val="16"/>
                 <w:lang w:val="en-US"/>
               </w:rPr>
+              <w:pPrChange w:id="52" w:author="." w:date="2011-04-12T15:07:00Z">
+                <w:pPr/>
+              </w:pPrChange>
             </w:pPr>
             <w:r>
               <w:rPr>
@@ -20917,16 +21161,30 @@
               </w:rPr>
               <w:t xml:space="preserve"> </w:t>
             </w:r>
-            <w:r>
-              <w:rPr>
-                <w:rFonts w:ascii="Arial" w:hAnsi="Arial" w:cs="Arial"/>
-                <w:b/>
-                <w:sz w:val="16"/>
-                <w:szCs w:val="16"/>
-                <w:lang w:val="en-US"/>
-              </w:rPr>
-              <w:t>B</w:t>
-            </w:r>
+            <w:del w:id="53" w:author="." w:date="2011-04-12T15:07:00Z">
+              <w:r>
+                <w:rPr>
+                  <w:rFonts w:ascii="Arial" w:hAnsi="Arial" w:cs="Arial"/>
+                  <w:b/>
+                  <w:sz w:val="16"/>
+                  <w:szCs w:val="16"/>
+                  <w:lang w:val="en-US"/>
+                </w:rPr>
+                <w:delText>B</w:delText>
+              </w:r>
+            </w:del>
+            <w:ins w:id="54" w:author="." w:date="2011-04-12T15:07:00Z">
+              <w:r>
+                <w:rPr>
+                  <w:rFonts w:ascii="Arial" w:hAnsi="Arial" w:cs="Arial"/>
+                  <w:b/>
+                  <w:sz w:val="16"/>
+                  <w:szCs w:val="16"/>
+                  <w:lang w:val="en-US"/>
+                </w:rPr>
+                <w:t>A</w:t>
+              </w:r>
+            </w:ins>
           </w:p>
         </w:tc>
         <w:tc>
@@ -20945,6 +21203,9 @@
                 <w:szCs w:val="16"/>
                 <w:lang w:val="en-US"/>
               </w:rPr>
+              <w:pPrChange w:id="55" w:author="." w:date="2011-04-12T15:07:00Z">
+                <w:pPr/>
+              </w:pPrChange>
             </w:pPr>
             <w:r>
               <w:rPr>
@@ -20975,16 +21236,30 @@
               </w:rPr>
               <w:t xml:space="preserve"> </w:t>
             </w:r>
-            <w:r>
-              <w:rPr>
-                <w:rFonts w:ascii="Arial" w:hAnsi="Arial" w:cs="Arial"/>
-                <w:b/>
-                <w:sz w:val="16"/>
-                <w:szCs w:val="16"/>
-                <w:lang w:val="en-US"/>
-              </w:rPr>
-              <w:t>A</w:t>
-            </w:r>
+            <w:del w:id="56" w:author="." w:date="2011-04-12T15:07:00Z">
+              <w:r>
+                <w:rPr>
+                  <w:rFonts w:ascii="Arial" w:hAnsi="Arial" w:cs="Arial"/>
+                  <w:b/>
+                  <w:sz w:val="16"/>
+                  <w:szCs w:val="16"/>
+                  <w:lang w:val="en-US"/>
+                </w:rPr>
+                <w:delText>A</w:delText>
+              </w:r>
+            </w:del>
+            <w:ins w:id="57" w:author="." w:date="2011-04-12T15:07:00Z">
+              <w:r>
+                <w:rPr>
+                  <w:rFonts w:ascii="Arial" w:hAnsi="Arial" w:cs="Arial"/>
+                  <w:b/>
+                  <w:sz w:val="16"/>
+                  <w:szCs w:val="16"/>
+                  <w:lang w:val="en-US"/>
+                </w:rPr>
+                <w:t>B</w:t>
+              </w:r>
+            </w:ins>
           </w:p>
         </w:tc>
         <w:tc>
@@ -21175,20 +21450,34 @@
                 <w:lang w:val="en-US"/>
               </w:rPr>
             </w:pPr>
-            <w:r>
-              <w:rPr>
-                <w:rFonts w:ascii="Arial" w:hAnsi="Arial" w:cs="Arial"/>
-                <w:sz w:val="16"/>
-                <w:szCs w:val="16"/>
-                <w:lang w:val="en-US"/>
-              </w:rPr>
-              <w:t>Destination</w:t>
-            </w:r>
+            <w:del w:id="58" w:author="." w:date="2011-04-12T15:07:00Z">
+              <w:r>
+                <w:rPr>
+                  <w:rFonts w:ascii="Arial" w:hAnsi="Arial" w:cs="Arial"/>
+                  <w:sz w:val="16"/>
+                  <w:szCs w:val="16"/>
+                  <w:lang w:val="en-US"/>
+                </w:rPr>
+                <w:delText>Destination</w:delText>
+              </w:r>
+            </w:del>
+            <w:ins w:id="59" w:author="." w:date="2011-04-12T15:07:00Z">
+              <w:r>
+                <w:rPr>
+                  <w:rFonts w:ascii="Arial" w:hAnsi="Arial" w:cs="Arial"/>
+                  <w:sz w:val="16"/>
+                  <w:szCs w:val="16"/>
+                  <w:lang w:val="en-US"/>
+                </w:rPr>
+                <w:t>Source1</w:t>
+              </w:r>
+            </w:ins>
           </w:p>
         </w:tc>
         <w:tc>
           <w:tcPr>
             <w:tcW w:w="1106" w:type="dxa"/>
+            <w:vMerge w:val="restart"/>
             <w:noWrap/>
             <w:hideMark/>
           </w:tcPr>
@@ -21201,15 +21490,71 @@
                 <w:lang w:val="en-US"/>
               </w:rPr>
             </w:pPr>
-            <w:r>
-              <w:rPr>
-                <w:rFonts w:ascii="Arial" w:hAnsi="Arial" w:cs="Arial"/>
-                <w:sz w:val="16"/>
-                <w:szCs w:val="16"/>
-                <w:lang w:val="en-US"/>
-              </w:rPr>
-              <w:t>Source1</w:t>
-            </w:r>
+            <w:del w:id="60" w:author="." w:date="2011-04-12T15:07:00Z">
+              <w:r>
+                <w:rPr>
+                  <w:rFonts w:ascii="Arial" w:hAnsi="Arial" w:cs="Arial"/>
+                  <w:sz w:val="16"/>
+                  <w:szCs w:val="16"/>
+                  <w:lang w:val="en-US"/>
+                </w:rPr>
+                <w:delText>Source1</w:delText>
+              </w:r>
+            </w:del>
+            <w:ins w:id="61" w:author="." w:date="2011-04-12T15:07:00Z">
+              <w:r>
+                <w:rPr>
+                  <w:rFonts w:ascii="Arial" w:hAnsi="Arial" w:cs="Arial"/>
+                  <w:sz w:val="16"/>
+                  <w:szCs w:val="16"/>
+                  <w:lang w:val="en-US"/>
+                </w:rPr>
+                <w:t>Dest</w:t>
+              </w:r>
+            </w:ins>
+          </w:p>
+          <w:p>
+            <w:pPr>
+              <w:rPr>
+                <w:del w:id="62" w:author="." w:date="2011-04-12T15:06:00Z"/>
+                <w:rFonts w:ascii="Arial" w:hAnsi="Arial" w:cs="Arial"/>
+                <w:sz w:val="16"/>
+                <w:szCs w:val="16"/>
+                <w:lang w:val="en-US"/>
+              </w:rPr>
+            </w:pPr>
+            <w:del w:id="63" w:author="." w:date="2011-04-12T15:06:00Z">
+              <w:r>
+                <w:rPr>
+                  <w:rFonts w:ascii="Arial" w:hAnsi="Arial" w:cs="Arial"/>
+                  <w:sz w:val="16"/>
+                  <w:szCs w:val="16"/>
+                  <w:lang w:val="en-US"/>
+                </w:rPr>
+                <w:delText>Source2</w:delText>
+              </w:r>
+            </w:del>
+          </w:p>
+          <w:p>
+            <w:pPr>
+              <w:rPr>
+                <w:rFonts w:ascii="Arial" w:hAnsi="Arial" w:cs="Arial"/>
+                <w:sz w:val="16"/>
+                <w:szCs w:val="16"/>
+                <w:lang w:val="en-US"/>
+              </w:rPr>
+            </w:pPr>
+            <w:del w:id="64" w:author="." w:date="2011-04-12T15:06:00Z">
+              <w:r>
+                <w:rPr>
+                  <w:rFonts w:ascii="Arial" w:hAnsi="Arial" w:cs="Arial"/>
+                  <w:sz w:val="16"/>
+                  <w:szCs w:val="16"/>
+                  <w:lang w:val="en-US"/>
+                </w:rPr>
+                <w:delText>Source3</w:delText>
+              </w:r>
+            </w:del>
           </w:p>
         </w:tc>
         <w:tc>
@@ -21349,6 +21694,7 @@
         <w:tc>
           <w:tcPr>
             <w:tcW w:w="1106" w:type="dxa"/>
+            <w:vMerge/>
             <w:noWrap/>
             <w:hideMark/>
           </w:tcPr>
@@ -21361,15 +21707,6 @@
                 <w:lang w:val="en-US"/>
               </w:rPr>
             </w:pPr>
-            <w:r>
-              <w:rPr>
-                <w:rFonts w:ascii="Arial" w:hAnsi="Arial" w:cs="Arial"/>
-                <w:sz w:val="16"/>
-                <w:szCs w:val="16"/>
-                <w:lang w:val="en-US"/>
-              </w:rPr>
-              <w:t>Source2</w:t>
-            </w:r>
           </w:p>
         </w:tc>
         <w:tc>
@@ -21475,6 +21812,7 @@
         <w:tc>
           <w:tcPr>
             <w:tcW w:w="1106" w:type="dxa"/>
+            <w:vMerge/>
             <w:noWrap/>
             <w:hideMark/>
           </w:tcPr>
@@ -21487,15 +21825,6 @@
                 <w:lang w:val="en-US"/>
               </w:rPr>
             </w:pPr>
-            <w:r>
-              <w:rPr>
-                <w:rFonts w:ascii="Arial" w:hAnsi="Arial" w:cs="Arial"/>
-                <w:sz w:val="16"/>
-                <w:szCs w:val="16"/>
-                <w:lang w:val="en-US"/>
-              </w:rPr>
-              <w:t>Source3</w:t>
-            </w:r>
           </w:p>
         </w:tc>
         <w:tc>
@@ -22189,14 +22518,14 @@
           <w:lang w:val="en-US"/>
         </w:rPr>
       </w:pPr>
-      <w:bookmarkStart w:id="32" w:name="_Toc289870436"/>
+      <w:bookmarkStart w:id="65" w:name="_Toc289870436"/>
       <w:r>
         <w:rPr>
           <w:lang w:val="en-US"/>
         </w:rPr>
         <w:t>Index mapping</w:t>
       </w:r>
-      <w:bookmarkEnd w:id="32"/>
+      <w:bookmarkEnd w:id="65"/>
     </w:p>
     <w:p>
       <w:pPr>
@@ -22218,15 +22547,14 @@
           <w:lang w:val="en-US"/>
         </w:rPr>
       </w:pPr>
-      <w:bookmarkStart w:id="33" w:name="_Toc289870437"/>
-      <w:r>
-        <w:rPr>
-          <w:lang w:val="en-US"/>
-        </w:rPr>
-        <w:lastRenderedPageBreak/>
+      <w:bookmarkStart w:id="66" w:name="_Toc289870437"/>
+      <w:r>
+        <w:rPr>
+          <w:lang w:val="en-US"/>
+        </w:rPr>
         <w:t>Simple index</w:t>
       </w:r>
-      <w:bookmarkEnd w:id="33"/>
+      <w:bookmarkEnd w:id="66"/>
     </w:p>
     <w:p>
       <w:pPr>
@@ -22309,6 +22637,7 @@
                 <w:sz w:val="16"/>
                 <w:szCs w:val="16"/>
               </w:rPr>
+              <w:lastRenderedPageBreak/>
               <w:t>Data</w:t>
             </w:r>
             <w:r>
@@ -23156,7 +23485,7 @@
           <w:lang w:val="en-US"/>
         </w:rPr>
       </w:pPr>
-      <w:bookmarkStart w:id="34" w:name="_Toc289870438"/>
+      <w:bookmarkStart w:id="67" w:name="_Toc289870438"/>
       <w:r>
         <w:rPr>
           <w:lang w:val="en-US"/>
@@ -23187,7 +23516,7 @@
         </w:rPr>
         <w:t xml:space="preserve"> end of collection</w:t>
       </w:r>
-      <w:bookmarkEnd w:id="34"/>
+      <w:bookmarkEnd w:id="67"/>
     </w:p>
     <w:p>
       <w:pPr>
@@ -24201,14 +24530,14 @@
           <w:lang w:val="en-US"/>
         </w:rPr>
       </w:pPr>
-      <w:bookmarkStart w:id="35" w:name="_Toc289870439"/>
+      <w:bookmarkStart w:id="68" w:name="_Toc289870439"/>
       <w:r>
         <w:rPr>
           <w:lang w:val="en-US"/>
         </w:rPr>
         <w:t>Expression index</w:t>
       </w:r>
-      <w:bookmarkEnd w:id="35"/>
+      <w:bookmarkEnd w:id="68"/>
     </w:p>
     <w:p>
       <w:pPr>
@@ -24901,7 +25230,6 @@
         <w:rPr>
           <w:lang w:val="en-US"/>
         </w:rPr>
-        <w:lastRenderedPageBreak/>
         <w:t>Expression index cannot be used for destination field</w:t>
       </w:r>
       <w:r>
@@ -24936,14 +25264,15 @@
           <w:lang w:val="en-US"/>
         </w:rPr>
       </w:pPr>
-      <w:bookmarkStart w:id="36" w:name="_Toc289870440"/>
-      <w:r>
-        <w:rPr>
-          <w:lang w:val="en-US"/>
-        </w:rPr>
+      <w:bookmarkStart w:id="69" w:name="_Toc289870440"/>
+      <w:r>
+        <w:rPr>
+          <w:lang w:val="en-US"/>
+        </w:rPr>
+        <w:lastRenderedPageBreak/>
         <w:t>Deep mapping</w:t>
       </w:r>
-      <w:bookmarkEnd w:id="36"/>
+      <w:bookmarkEnd w:id="69"/>
     </w:p>
     <w:p>
       <w:pPr>
@@ -25593,14 +25922,14 @@
           <w:lang w:val="en-US"/>
         </w:rPr>
       </w:pPr>
-      <w:bookmarkStart w:id="37" w:name="_Toc289870441"/>
+      <w:bookmarkStart w:id="70" w:name="_Toc289870441"/>
       <w:r>
         <w:rPr>
           <w:lang w:val="en-US"/>
         </w:rPr>
         <w:t>Field type</w:t>
       </w:r>
-      <w:bookmarkEnd w:id="37"/>
+      <w:bookmarkEnd w:id="70"/>
     </w:p>
     <w:p>
       <w:pPr>
@@ -26606,14 +26935,14 @@
           <w:lang w:val="en-US"/>
         </w:rPr>
       </w:pPr>
-      <w:bookmarkStart w:id="38" w:name="_Toc289870442"/>
+      <w:bookmarkStart w:id="71" w:name="_Toc289870442"/>
       <w:r>
         <w:rPr>
           <w:lang w:val="en-US"/>
         </w:rPr>
         <w:t>Type hints</w:t>
       </w:r>
-      <w:bookmarkEnd w:id="38"/>
+      <w:bookmarkEnd w:id="71"/>
     </w:p>
     <w:p>
       <w:pPr>
@@ -26665,15 +26994,31 @@
         </w:rPr>
         <w:t xml:space="preserve"> (see </w:t>
       </w:r>
-      <w:hyperlink w:anchor="_Links" w:history="1">
-        <w:r>
-          <w:rPr>
-            <w:rStyle w:val="Hyperlink"/>
-            <w:lang w:val="en-US"/>
-          </w:rPr>
-          <w:t>OpenL Tablets documentation</w:t>
-        </w:r>
-      </w:hyperlink>
+      <w:r>
+        <w:fldChar w:fldCharType="begin"/>
+      </w:r>
+      <w:r>
+        <w:rPr>
+          <w:lang w:val="en-US"/>
+          <w:rPrChange w:id="72" w:author="." w:date="2011-04-12T15:06:00Z">
+            <w:rPr/>
+          </w:rPrChange>
+        </w:rPr>
+        <w:instrText>HYPERLINK \l "_Links"</w:instrText>
+      </w:r>
+      <w:r>
+        <w:fldChar w:fldCharType="separate"/>
+      </w:r>
+      <w:r>
+        <w:rPr>
+          <w:rStyle w:val="Hyperlink"/>
+          <w:lang w:val="en-US"/>
+        </w:rPr>
+        <w:t>OpenL Tablets documentation</w:t>
+      </w:r>
+      <w:r>
+        <w:fldChar w:fldCharType="end"/>
+      </w:r>
       <w:r>
         <w:rPr>
           <w:lang w:val="en-US"/>
@@ -28029,7 +28374,6 @@
                 <w:sz w:val="16"/>
                 <w:szCs w:val="16"/>
               </w:rPr>
-              <w:lastRenderedPageBreak/>
               <w:t>Source</w:t>
             </w:r>
           </w:p>
@@ -28205,6 +28549,7 @@
         <w:rPr>
           <w:lang w:val="en-US"/>
         </w:rPr>
+        <w:lastRenderedPageBreak/>
         <w:t>Note that leading comma is not omitted because we should keep correspondence</w:t>
       </w:r>
       <w:r>
@@ -28293,14 +28638,14 @@
           <w:lang w:val="en-US"/>
         </w:rPr>
       </w:pPr>
-      <w:bookmarkStart w:id="39" w:name="_Toc289870443"/>
+      <w:bookmarkStart w:id="73" w:name="_Toc289870443"/>
       <w:r>
         <w:rPr>
           <w:lang w:val="en-US"/>
         </w:rPr>
         <w:t>Configuration</w:t>
       </w:r>
-      <w:bookmarkEnd w:id="39"/>
+      <w:bookmarkEnd w:id="73"/>
     </w:p>
     <w:p>
       <w:pPr>
@@ -30207,15 +30552,14 @@
           <w:lang w:val="en-US"/>
         </w:rPr>
       </w:pPr>
-      <w:bookmarkStart w:id="40" w:name="_Toc289870444"/>
-      <w:r>
-        <w:rPr>
-          <w:lang w:val="en-US"/>
-        </w:rPr>
-        <w:lastRenderedPageBreak/>
+      <w:bookmarkStart w:id="74" w:name="_Toc289870444"/>
+      <w:r>
+        <w:rPr>
+          <w:lang w:val="en-US"/>
+        </w:rPr>
         <w:t>Configuration Priority</w:t>
       </w:r>
-      <w:bookmarkEnd w:id="40"/>
+      <w:bookmarkEnd w:id="74"/>
     </w:p>
     <w:p>
       <w:pPr>
@@ -30247,6 +30591,7 @@
         <w:rPr>
           <w:lang w:val="en-US"/>
         </w:rPr>
+        <w:lastRenderedPageBreak/>
         <w:t>field level configuration;</w:t>
       </w:r>
     </w:p>
@@ -30285,8 +30630,8 @@
         </w:rPr>
         <w:t>global level con</w:t>
       </w:r>
-      <w:bookmarkStart w:id="41" w:name="_GoBack"/>
-      <w:bookmarkEnd w:id="41"/>
+      <w:bookmarkStart w:id="75" w:name="_GoBack"/>
+      <w:bookmarkEnd w:id="75"/>
       <w:r>
         <w:rPr>
           <w:lang w:val="en-US"/>
@@ -30319,14 +30664,14 @@
           <w:lang w:val="en-US"/>
         </w:rPr>
       </w:pPr>
-      <w:bookmarkStart w:id="42" w:name="_Toc289870445"/>
+      <w:bookmarkStart w:id="76" w:name="_Toc289870445"/>
       <w:r>
         <w:rPr>
           <w:lang w:val="en-US"/>
         </w:rPr>
         <w:t>Context based mapping</w:t>
       </w:r>
-      <w:bookmarkEnd w:id="42"/>
+      <w:bookmarkEnd w:id="76"/>
     </w:p>
     <w:p>
       <w:pPr>
@@ -32247,7 +32592,6 @@
           <w:rStyle w:val="SubtleEmphasis"/>
           <w:lang w:val="en-US"/>
         </w:rPr>
-        <w:lastRenderedPageBreak/>
         <w:t xml:space="preserve">Table </w:t>
       </w:r>
       <w:fldSimple w:instr=" SEQ Table  \* MERGEFORMAT ">
@@ -32286,6 +32630,7 @@
         <w:rPr>
           <w:lang w:val="en-US"/>
         </w:rPr>
+        <w:lastRenderedPageBreak/>
         <w:t>Mapping processor uses the following rules to find appropriate OpenL method or java static method if you are using it as a convert method:</w:t>
       </w:r>
     </w:p>
@@ -32400,14 +32745,14 @@
           <w:lang w:val="en-US"/>
         </w:rPr>
       </w:pPr>
-      <w:bookmarkStart w:id="43" w:name="_Toc289870446"/>
+      <w:bookmarkStart w:id="77" w:name="_Toc289870446"/>
       <w:r>
         <w:rPr>
           <w:lang w:val="en-US"/>
         </w:rPr>
         <w:t>Custom bean factories</w:t>
       </w:r>
-      <w:bookmarkEnd w:id="43"/>
+      <w:bookmarkEnd w:id="77"/>
     </w:p>
     <w:p>
       <w:pPr>
@@ -33312,14 +33657,14 @@
           <w:lang w:val="en-US"/>
         </w:rPr>
       </w:pPr>
-      <w:bookmarkStart w:id="44" w:name="_Toc289870447"/>
+      <w:bookmarkStart w:id="78" w:name="_Toc289870447"/>
       <w:r>
         <w:rPr>
           <w:lang w:val="en-US"/>
         </w:rPr>
         <w:t>Create method</w:t>
       </w:r>
-      <w:bookmarkEnd w:id="44"/>
+      <w:bookmarkEnd w:id="78"/>
     </w:p>
     <w:p>
       <w:pPr>
@@ -34032,7 +34377,6 @@
           <w:rStyle w:val="SubtleEmphasis"/>
           <w:lang w:val="en-US"/>
         </w:rPr>
-        <w:lastRenderedPageBreak/>
         <w:t>Table</w:t>
       </w:r>
       <w:fldSimple w:instr=" SEQ Table  \* MERGEFORMAT ">
@@ -34069,6 +34413,7 @@
         <w:rPr>
           <w:lang w:val="en-US"/>
         </w:rPr>
+        <w:lastRenderedPageBreak/>
         <w:t>Create method is a java static method with no parameters.</w:t>
       </w:r>
     </w:p>
@@ -34380,16 +34725,16 @@
           <w:lang w:val="en-US"/>
         </w:rPr>
       </w:pPr>
-      <w:bookmarkStart w:id="45" w:name="_Configuration"/>
-      <w:bookmarkStart w:id="46" w:name="_Toc289870448"/>
-      <w:bookmarkEnd w:id="45"/>
+      <w:bookmarkStart w:id="79" w:name="_Configuration"/>
+      <w:bookmarkStart w:id="80" w:name="_Toc289870448"/>
+      <w:bookmarkEnd w:id="79"/>
       <w:r>
         <w:rPr>
           <w:lang w:val="en-US"/>
         </w:rPr>
         <w:t>Mapping inheritance</w:t>
       </w:r>
-      <w:bookmarkEnd w:id="46"/>
+      <w:bookmarkEnd w:id="80"/>
     </w:p>
     <w:p>
       <w:pPr>
@@ -35951,7 +36296,7 @@
           <w:lang w:val="en-US"/>
         </w:rPr>
       </w:pPr>
-      <w:bookmarkStart w:id="47" w:name="_Toc289870449"/>
+      <w:bookmarkStart w:id="81" w:name="_Toc289870449"/>
       <w:r>
         <w:rPr>
           <w:lang w:val="en-US"/>
@@ -35964,7 +36309,7 @@
         </w:rPr>
         <w:t>verriding</w:t>
       </w:r>
-      <w:bookmarkEnd w:id="47"/>
+      <w:bookmarkEnd w:id="81"/>
     </w:p>
     <w:p>
       <w:pPr>
@@ -36560,7 +36905,6 @@
                 <w:sz w:val="16"/>
                 <w:szCs w:val="16"/>
               </w:rPr>
-              <w:lastRenderedPageBreak/>
               <w:t>Source</w:t>
             </w:r>
           </w:p>
@@ -36817,6 +37161,7 @@
           <w:rStyle w:val="SubtleEmphasis"/>
           <w:lang w:val="en-US"/>
         </w:rPr>
+        <w:lastRenderedPageBreak/>
         <w:t>Table</w:t>
       </w:r>
       <w:fldSimple w:instr=" SEQ Table  \* MERGEFORMAT ">
@@ -36968,7 +37313,7 @@
           <w:lang w:val="en-US"/>
         </w:rPr>
       </w:pPr>
-      <w:bookmarkStart w:id="48" w:name="_Toc289870450"/>
+      <w:bookmarkStart w:id="82" w:name="_Toc289870450"/>
       <w:r>
         <w:rPr>
           <w:lang w:val="en-US"/>
@@ -36991,7 +37336,7 @@
         </w:rPr>
         <w:t>. Mapping bean fields</w:t>
       </w:r>
-      <w:bookmarkEnd w:id="48"/>
+      <w:bookmarkEnd w:id="82"/>
     </w:p>
     <w:p>
       <w:pPr>
@@ -39998,7 +40343,7 @@
           <w:lang w:val="en-US"/>
         </w:rPr>
       </w:pPr>
-      <w:bookmarkStart w:id="49" w:name="_Toc289870451"/>
+      <w:bookmarkStart w:id="83" w:name="_Toc289870451"/>
       <w:r>
         <w:rPr>
           <w:lang w:val="en-US"/>
@@ -40033,7 +40378,7 @@
         </w:rPr>
         <w:t>ClassMappingConfiguration bean fields</w:t>
       </w:r>
-      <w:bookmarkEnd w:id="49"/>
+      <w:bookmarkEnd w:id="83"/>
     </w:p>
     <w:p>
       <w:pPr>
@@ -41322,7 +41667,7 @@
           <w:lang w:val="en-US"/>
         </w:rPr>
       </w:pPr>
-      <w:bookmarkStart w:id="50" w:name="_Toc289870452"/>
+      <w:bookmarkStart w:id="84" w:name="_Toc289870452"/>
       <w:r>
         <w:rPr>
           <w:lang w:val="en-US"/>
@@ -41363,7 +41708,7 @@
         </w:rPr>
         <w:t>Configuration bean fields</w:t>
       </w:r>
-      <w:bookmarkEnd w:id="50"/>
+      <w:bookmarkEnd w:id="84"/>
     </w:p>
     <w:p>
       <w:pPr>
@@ -42243,7 +42588,7 @@
           <w:lang w:val="en-US"/>
         </w:rPr>
       </w:pPr>
-      <w:bookmarkStart w:id="51" w:name="_Toc289870453"/>
+      <w:bookmarkStart w:id="85" w:name="_Toc289870453"/>
       <w:r>
         <w:rPr>
           <w:lang w:val="en-US"/>
@@ -42266,7 +42611,7 @@
         </w:rPr>
         <w:t>. Converter bean fields</w:t>
       </w:r>
-      <w:bookmarkEnd w:id="51"/>
+      <w:bookmarkEnd w:id="85"/>
     </w:p>
     <w:p>
       <w:pPr>
@@ -42732,7 +43077,7 @@
           <w:lang w:val="en-US"/>
         </w:rPr>
       </w:pPr>
-      <w:bookmarkStart w:id="52" w:name="_Toc289870454"/>
+      <w:bookmarkStart w:id="86" w:name="_Toc289870454"/>
       <w:r>
         <w:rPr>
           <w:lang w:val="en-US"/>
@@ -42767,7 +43112,7 @@
         </w:rPr>
         <w:t>Date and Time format</w:t>
       </w:r>
-      <w:bookmarkEnd w:id="52"/>
+      <w:bookmarkEnd w:id="86"/>
     </w:p>
     <w:p>
       <w:pPr>
@@ -42962,7 +43307,7 @@
               <w:contextualSpacing/>
               <w:jc w:val="center"/>
             </w:pPr>
-            <w:hyperlink r:id="rId18" w:anchor="text" w:history="1">
+            <w:hyperlink r:id="rId13" w:anchor="text" w:history="1">
               <w:r>
                 <w:t>Text</w:t>
               </w:r>
@@ -43029,7 +43374,7 @@
               <w:contextualSpacing/>
               <w:jc w:val="center"/>
             </w:pPr>
-            <w:hyperlink r:id="rId19" w:anchor="year" w:history="1">
+            <w:hyperlink r:id="rId14" w:anchor="year" w:history="1">
               <w:r>
                 <w:t>Year</w:t>
               </w:r>
@@ -43096,7 +43441,7 @@
               <w:contextualSpacing/>
               <w:jc w:val="center"/>
             </w:pPr>
-            <w:hyperlink r:id="rId20" w:anchor="month" w:history="1">
+            <w:hyperlink r:id="rId15" w:anchor="month" w:history="1">
               <w:r>
                 <w:t>Month</w:t>
               </w:r>
@@ -43163,7 +43508,7 @@
               <w:contextualSpacing/>
               <w:jc w:val="center"/>
             </w:pPr>
-            <w:hyperlink r:id="rId21" w:anchor="number" w:history="1">
+            <w:hyperlink r:id="rId16" w:anchor="number" w:history="1">
               <w:r>
                 <w:t>Number</w:t>
               </w:r>
@@ -43230,7 +43575,7 @@
               <w:contextualSpacing/>
               <w:jc w:val="center"/>
             </w:pPr>
-            <w:hyperlink r:id="rId22" w:anchor="number" w:history="1">
+            <w:hyperlink r:id="rId17" w:anchor="number" w:history="1">
               <w:r>
                 <w:t>Number</w:t>
               </w:r>
@@ -43297,6 +43642,347 @@
               <w:contextualSpacing/>
               <w:jc w:val="center"/>
             </w:pPr>
+            <w:hyperlink r:id="rId18" w:anchor="number" w:history="1">
+              <w:r>
+                <w:t>Number</w:t>
+              </w:r>
+            </w:hyperlink>
+          </w:p>
+        </w:tc>
+        <w:tc>
+          <w:tcPr>
+            <w:tcW w:w="0" w:type="auto"/>
+            <w:hideMark/>
+          </w:tcPr>
+          <w:p>
+            <w:pPr>
+              <w:contextualSpacing/>
+              <w:jc w:val="center"/>
+            </w:pPr>
+            <w:r>
+              <w:t xml:space="preserve">189 </w:t>
+            </w:r>
+          </w:p>
+        </w:tc>
+      </w:tr>
+      <w:tr>
+        <w:trPr>
+          <w:jc w:val="center"/>
+        </w:trPr>
+        <w:tc>
+          <w:tcPr>
+            <w:tcW w:w="0" w:type="auto"/>
+            <w:hideMark/>
+          </w:tcPr>
+          <w:p>
+            <w:pPr>
+              <w:contextualSpacing/>
+              <w:jc w:val="center"/>
+            </w:pPr>
+            <w:r>
+              <w:t xml:space="preserve">d </w:t>
+            </w:r>
+          </w:p>
+        </w:tc>
+        <w:tc>
+          <w:tcPr>
+            <w:tcW w:w="0" w:type="auto"/>
+            <w:hideMark/>
+          </w:tcPr>
+          <w:p>
+            <w:pPr>
+              <w:contextualSpacing/>
+              <w:jc w:val="center"/>
+            </w:pPr>
+            <w:r>
+              <w:t>Dayinmonth</w:t>
+            </w:r>
+          </w:p>
+        </w:tc>
+        <w:tc>
+          <w:tcPr>
+            <w:tcW w:w="0" w:type="auto"/>
+            <w:hideMark/>
+          </w:tcPr>
+          <w:p>
+            <w:pPr>
+              <w:contextualSpacing/>
+              <w:jc w:val="center"/>
+            </w:pPr>
+            <w:hyperlink r:id="rId19" w:anchor="number" w:history="1">
+              <w:r>
+                <w:t>Number</w:t>
+              </w:r>
+            </w:hyperlink>
+          </w:p>
+        </w:tc>
+        <w:tc>
+          <w:tcPr>
+            <w:tcW w:w="0" w:type="auto"/>
+            <w:hideMark/>
+          </w:tcPr>
+          <w:p>
+            <w:pPr>
+              <w:contextualSpacing/>
+              <w:jc w:val="center"/>
+            </w:pPr>
+            <w:r>
+              <w:t xml:space="preserve">10 </w:t>
+            </w:r>
+          </w:p>
+        </w:tc>
+      </w:tr>
+      <w:tr>
+        <w:trPr>
+          <w:jc w:val="center"/>
+        </w:trPr>
+        <w:tc>
+          <w:tcPr>
+            <w:tcW w:w="0" w:type="auto"/>
+            <w:hideMark/>
+          </w:tcPr>
+          <w:p>
+            <w:pPr>
+              <w:contextualSpacing/>
+              <w:jc w:val="center"/>
+            </w:pPr>
+            <w:r>
+              <w:t xml:space="preserve">F </w:t>
+            </w:r>
+          </w:p>
+        </w:tc>
+        <w:tc>
+          <w:tcPr>
+            <w:tcW w:w="0" w:type="auto"/>
+            <w:hideMark/>
+          </w:tcPr>
+          <w:p>
+            <w:pPr>
+              <w:contextualSpacing/>
+              <w:jc w:val="center"/>
+              <w:rPr>
+                <w:lang w:val="en-US"/>
+              </w:rPr>
+            </w:pPr>
+            <w:r>
+              <w:rPr>
+                <w:lang w:val="en-US"/>
+              </w:rPr>
+              <w:t xml:space="preserve">Day of week in month </w:t>
+            </w:r>
+          </w:p>
+        </w:tc>
+        <w:tc>
+          <w:tcPr>
+            <w:tcW w:w="0" w:type="auto"/>
+            <w:hideMark/>
+          </w:tcPr>
+          <w:p>
+            <w:pPr>
+              <w:contextualSpacing/>
+              <w:jc w:val="center"/>
+            </w:pPr>
+            <w:hyperlink r:id="rId20" w:anchor="number" w:history="1">
+              <w:r>
+                <w:t>Number</w:t>
+              </w:r>
+            </w:hyperlink>
+          </w:p>
+        </w:tc>
+        <w:tc>
+          <w:tcPr>
+            <w:tcW w:w="0" w:type="auto"/>
+            <w:hideMark/>
+          </w:tcPr>
+          <w:p>
+            <w:pPr>
+              <w:contextualSpacing/>
+              <w:jc w:val="center"/>
+            </w:pPr>
+            <w:r>
+              <w:t xml:space="preserve">2 </w:t>
+            </w:r>
+          </w:p>
+        </w:tc>
+      </w:tr>
+      <w:tr>
+        <w:trPr>
+          <w:jc w:val="center"/>
+        </w:trPr>
+        <w:tc>
+          <w:tcPr>
+            <w:tcW w:w="0" w:type="auto"/>
+            <w:hideMark/>
+          </w:tcPr>
+          <w:p>
+            <w:pPr>
+              <w:contextualSpacing/>
+              <w:jc w:val="center"/>
+            </w:pPr>
+            <w:r>
+              <w:t xml:space="preserve">E </w:t>
+            </w:r>
+          </w:p>
+        </w:tc>
+        <w:tc>
+          <w:tcPr>
+            <w:tcW w:w="0" w:type="auto"/>
+            <w:hideMark/>
+          </w:tcPr>
+          <w:p>
+            <w:pPr>
+              <w:contextualSpacing/>
+              <w:jc w:val="center"/>
+            </w:pPr>
+            <w:r>
+              <w:t>Dayinweek</w:t>
+            </w:r>
+          </w:p>
+        </w:tc>
+        <w:tc>
+          <w:tcPr>
+            <w:tcW w:w="0" w:type="auto"/>
+            <w:hideMark/>
+          </w:tcPr>
+          <w:p>
+            <w:pPr>
+              <w:contextualSpacing/>
+              <w:jc w:val="center"/>
+            </w:pPr>
+            <w:hyperlink r:id="rId21" w:anchor="text" w:history="1">
+              <w:r>
+                <w:t>Text</w:t>
+              </w:r>
+            </w:hyperlink>
+          </w:p>
+        </w:tc>
+        <w:tc>
+          <w:tcPr>
+            <w:tcW w:w="0" w:type="auto"/>
+            <w:hideMark/>
+          </w:tcPr>
+          <w:p>
+            <w:pPr>
+              <w:contextualSpacing/>
+              <w:jc w:val="center"/>
+            </w:pPr>
+            <w:r>
+              <w:t>Tuesday; Tue</w:t>
+            </w:r>
+          </w:p>
+        </w:tc>
+      </w:tr>
+      <w:tr>
+        <w:trPr>
+          <w:jc w:val="center"/>
+        </w:trPr>
+        <w:tc>
+          <w:tcPr>
+            <w:tcW w:w="0" w:type="auto"/>
+            <w:hideMark/>
+          </w:tcPr>
+          <w:p>
+            <w:pPr>
+              <w:contextualSpacing/>
+              <w:jc w:val="center"/>
+            </w:pPr>
+            <w:r>
+              <w:t xml:space="preserve">a </w:t>
+            </w:r>
+          </w:p>
+        </w:tc>
+        <w:tc>
+          <w:tcPr>
+            <w:tcW w:w="0" w:type="auto"/>
+            <w:hideMark/>
+          </w:tcPr>
+          <w:p>
+            <w:pPr>
+              <w:contextualSpacing/>
+              <w:jc w:val="center"/>
+            </w:pPr>
+            <w:r>
+              <w:t>Am/pmmarker</w:t>
+            </w:r>
+          </w:p>
+        </w:tc>
+        <w:tc>
+          <w:tcPr>
+            <w:tcW w:w="0" w:type="auto"/>
+            <w:hideMark/>
+          </w:tcPr>
+          <w:p>
+            <w:pPr>
+              <w:contextualSpacing/>
+              <w:jc w:val="center"/>
+            </w:pPr>
+            <w:hyperlink r:id="rId22" w:anchor="text" w:history="1">
+              <w:r>
+                <w:t>Text</w:t>
+              </w:r>
+            </w:hyperlink>
+          </w:p>
+        </w:tc>
+        <w:tc>
+          <w:tcPr>
+            <w:tcW w:w="0" w:type="auto"/>
+            <w:hideMark/>
+          </w:tcPr>
+          <w:p>
+            <w:pPr>
+              <w:contextualSpacing/>
+              <w:jc w:val="center"/>
+            </w:pPr>
+            <w:r>
+              <w:t xml:space="preserve">PM </w:t>
+            </w:r>
+          </w:p>
+        </w:tc>
+      </w:tr>
+      <w:tr>
+        <w:trPr>
+          <w:jc w:val="center"/>
+        </w:trPr>
+        <w:tc>
+          <w:tcPr>
+            <w:tcW w:w="0" w:type="auto"/>
+            <w:hideMark/>
+          </w:tcPr>
+          <w:p>
+            <w:pPr>
+              <w:contextualSpacing/>
+              <w:jc w:val="center"/>
+            </w:pPr>
+            <w:r>
+              <w:t xml:space="preserve">H </w:t>
+            </w:r>
+          </w:p>
+        </w:tc>
+        <w:tc>
+          <w:tcPr>
+            <w:tcW w:w="0" w:type="auto"/>
+            <w:hideMark/>
+          </w:tcPr>
+          <w:p>
+            <w:pPr>
+              <w:contextualSpacing/>
+              <w:jc w:val="center"/>
+            </w:pPr>
+            <w:r>
+              <w:t xml:space="preserve">Hourinday (0-23) </w:t>
+            </w:r>
+          </w:p>
+        </w:tc>
+        <w:tc>
+          <w:tcPr>
+            <w:tcW w:w="0" w:type="auto"/>
+            <w:hideMark/>
+          </w:tcPr>
+          <w:p>
+            <w:pPr>
+              <w:contextualSpacing/>
+              <w:jc w:val="center"/>
+            </w:pPr>
             <w:hyperlink r:id="rId23" w:anchor="number" w:history="1">
               <w:r>
                 <w:t>Number</w:t>
@@ -43315,7 +44001,7 @@
               <w:jc w:val="center"/>
             </w:pPr>
             <w:r>
-              <w:t xml:space="preserve">189 </w:t>
+              <w:t xml:space="preserve">0 </w:t>
             </w:r>
           </w:p>
         </w:tc>
@@ -43335,7 +44021,7 @@
               <w:jc w:val="center"/>
             </w:pPr>
             <w:r>
-              <w:t xml:space="preserve">d </w:t>
+              <w:t xml:space="preserve">k </w:t>
             </w:r>
           </w:p>
         </w:tc>
@@ -43350,7 +44036,7 @@
               <w:jc w:val="center"/>
             </w:pPr>
             <w:r>
-              <w:t>Dayinmonth</w:t>
+              <w:t xml:space="preserve">Hourinday (1-24) </w:t>
             </w:r>
           </w:p>
         </w:tc>
@@ -43382,7 +44068,7 @@
               <w:jc w:val="center"/>
             </w:pPr>
             <w:r>
-              <w:t xml:space="preserve">10 </w:t>
+              <w:t xml:space="preserve">24 </w:t>
             </w:r>
           </w:p>
         </w:tc>
@@ -43402,7 +44088,7 @@
               <w:jc w:val="center"/>
             </w:pPr>
             <w:r>
-              <w:t xml:space="preserve">F </w:t>
+              <w:t xml:space="preserve">K </w:t>
             </w:r>
           </w:p>
         </w:tc>
@@ -43415,15 +44101,9 @@
             <w:pPr>
               <w:contextualSpacing/>
               <w:jc w:val="center"/>
-              <w:rPr>
-                <w:lang w:val="en-US"/>
-              </w:rPr>
-            </w:pPr>
-            <w:r>
-              <w:rPr>
-                <w:lang w:val="en-US"/>
-              </w:rPr>
-              <w:t xml:space="preserve">Day of week in month </w:t>
+            </w:pPr>
+            <w:r>
+              <w:t xml:space="preserve">Hourinam/pm (0-11) </w:t>
             </w:r>
           </w:p>
         </w:tc>
@@ -43455,7 +44135,7 @@
               <w:jc w:val="center"/>
             </w:pPr>
             <w:r>
-              <w:t xml:space="preserve">2 </w:t>
+              <w:t xml:space="preserve">0 </w:t>
             </w:r>
           </w:p>
         </w:tc>
@@ -43475,7 +44155,7 @@
               <w:jc w:val="center"/>
             </w:pPr>
             <w:r>
-              <w:t xml:space="preserve">E </w:t>
+              <w:t xml:space="preserve">h </w:t>
             </w:r>
           </w:p>
         </w:tc>
@@ -43490,7 +44170,7 @@
               <w:jc w:val="center"/>
             </w:pPr>
             <w:r>
-              <w:t>Dayinweek</w:t>
+              <w:t xml:space="preserve">Hourinam/pm (1-12) </w:t>
             </w:r>
           </w:p>
         </w:tc>
@@ -43504,9 +44184,9 @@
               <w:contextualSpacing/>
               <w:jc w:val="center"/>
             </w:pPr>
-            <w:hyperlink r:id="rId26" w:anchor="text" w:history="1">
+            <w:hyperlink r:id="rId26" w:anchor="number" w:history="1">
               <w:r>
-                <w:t>Text</w:t>
+                <w:t>Number</w:t>
               </w:r>
             </w:hyperlink>
           </w:p>
@@ -43522,7 +44202,7 @@
               <w:jc w:val="center"/>
             </w:pPr>
             <w:r>
-              <w:t>Tuesday; Tue</w:t>
+              <w:t xml:space="preserve">12 </w:t>
             </w:r>
           </w:p>
         </w:tc>
@@ -43542,7 +44222,7 @@
               <w:jc w:val="center"/>
             </w:pPr>
             <w:r>
-              <w:t xml:space="preserve">a </w:t>
+              <w:t xml:space="preserve">m </w:t>
             </w:r>
           </w:p>
         </w:tc>
@@ -43557,7 +44237,7 @@
               <w:jc w:val="center"/>
             </w:pPr>
             <w:r>
-              <w:t>Am/pmmarker</w:t>
+              <w:t>Minuteinhour</w:t>
             </w:r>
           </w:p>
         </w:tc>
@@ -43571,9 +44251,9 @@
               <w:contextualSpacing/>
               <w:jc w:val="center"/>
             </w:pPr>
-            <w:hyperlink r:id="rId27" w:anchor="text" w:history="1">
+            <w:hyperlink r:id="rId27" w:anchor="number" w:history="1">
               <w:r>
-                <w:t>Text</w:t>
+                <w:t>Number</w:t>
               </w:r>
             </w:hyperlink>
           </w:p>
@@ -43589,7 +44269,7 @@
               <w:jc w:val="center"/>
             </w:pPr>
             <w:r>
-              <w:t xml:space="preserve">PM </w:t>
+              <w:t xml:space="preserve">30 </w:t>
             </w:r>
           </w:p>
         </w:tc>
@@ -43609,7 +44289,7 @@
               <w:jc w:val="center"/>
             </w:pPr>
             <w:r>
-              <w:t xml:space="preserve">H </w:t>
+              <w:t xml:space="preserve">s </w:t>
             </w:r>
           </w:p>
         </w:tc>
@@ -43624,7 +44304,7 @@
               <w:jc w:val="center"/>
             </w:pPr>
             <w:r>
-              <w:t xml:space="preserve">Hourinday (0-23) </w:t>
+              <w:t>Secondinminute</w:t>
             </w:r>
           </w:p>
         </w:tc>
@@ -43656,7 +44336,7 @@
               <w:jc w:val="center"/>
             </w:pPr>
             <w:r>
-              <w:t xml:space="preserve">0 </w:t>
+              <w:t xml:space="preserve">55 </w:t>
             </w:r>
           </w:p>
         </w:tc>
@@ -43676,7 +44356,7 @@
               <w:jc w:val="center"/>
             </w:pPr>
             <w:r>
-              <w:t xml:space="preserve">k </w:t>
+              <w:t xml:space="preserve">S </w:t>
             </w:r>
           </w:p>
         </w:tc>
@@ -43691,7 +44371,7 @@
               <w:jc w:val="center"/>
             </w:pPr>
             <w:r>
-              <w:t xml:space="preserve">Hourinday (1-24) </w:t>
+              <w:t>Millisecond</w:t>
             </w:r>
           </w:p>
         </w:tc>
@@ -43723,7 +44403,7 @@
               <w:jc w:val="center"/>
             </w:pPr>
             <w:r>
-              <w:t xml:space="preserve">24 </w:t>
+              <w:t xml:space="preserve">978 </w:t>
             </w:r>
           </w:p>
         </w:tc>
@@ -43743,7 +44423,7 @@
               <w:jc w:val="center"/>
             </w:pPr>
             <w:r>
-              <w:t xml:space="preserve">K </w:t>
+              <w:t xml:space="preserve">z </w:t>
             </w:r>
           </w:p>
         </w:tc>
@@ -43758,7 +44438,7 @@
               <w:jc w:val="center"/>
             </w:pPr>
             <w:r>
-              <w:t xml:space="preserve">Hourinam/pm (0-11) </w:t>
+              <w:t>Timezone</w:t>
             </w:r>
           </w:p>
         </w:tc>
@@ -43772,9 +44452,9 @@
               <w:contextualSpacing/>
               <w:jc w:val="center"/>
             </w:pPr>
-            <w:hyperlink r:id="rId30" w:anchor="number" w:history="1">
+            <w:hyperlink r:id="rId30" w:anchor="timezone" w:history="1">
               <w:r>
-                <w:t>Number</w:t>
+                <w:t>Generaltimezone</w:t>
               </w:r>
             </w:hyperlink>
           </w:p>
@@ -43788,9 +44468,15 @@
             <w:pPr>
               <w:contextualSpacing/>
               <w:jc w:val="center"/>
-            </w:pPr>
-            <w:r>
-              <w:t xml:space="preserve">0 </w:t>
+              <w:rPr>
+                <w:lang w:val="en-US"/>
+              </w:rPr>
+            </w:pPr>
+            <w:r>
+              <w:rPr>
+                <w:lang w:val="en-US"/>
+              </w:rPr>
+              <w:t xml:space="preserve">Pacific Standard Time; PST; GMT-08:00 </w:t>
             </w:r>
           </w:p>
         </w:tc>
@@ -43810,7 +44496,7 @@
               <w:jc w:val="center"/>
             </w:pPr>
             <w:r>
-              <w:t xml:space="preserve">h </w:t>
+              <w:t xml:space="preserve">Z </w:t>
             </w:r>
           </w:p>
         </w:tc>
@@ -43825,7 +44511,7 @@
               <w:jc w:val="center"/>
             </w:pPr>
             <w:r>
-              <w:t xml:space="preserve">Hourinam/pm (1-12) </w:t>
+              <w:t>Timezone</w:t>
             </w:r>
           </w:p>
         </w:tc>
@@ -43839,348 +44525,7 @@
               <w:contextualSpacing/>
               <w:jc w:val="center"/>
             </w:pPr>
-            <w:hyperlink r:id="rId31" w:anchor="number" w:history="1">
-              <w:r>
-                <w:t>Number</w:t>
-              </w:r>
-            </w:hyperlink>
-          </w:p>
-        </w:tc>
-        <w:tc>
-          <w:tcPr>
-            <w:tcW w:w="0" w:type="auto"/>
-            <w:hideMark/>
-          </w:tcPr>
-          <w:p>
-            <w:pPr>
-              <w:contextualSpacing/>
-              <w:jc w:val="center"/>
-            </w:pPr>
-            <w:r>
-              <w:t xml:space="preserve">12 </w:t>
-            </w:r>
-          </w:p>
-        </w:tc>
-      </w:tr>
-      <w:tr>
-        <w:trPr>
-          <w:jc w:val="center"/>
-        </w:trPr>
-        <w:tc>
-          <w:tcPr>
-            <w:tcW w:w="0" w:type="auto"/>
-            <w:hideMark/>
-          </w:tcPr>
-          <w:p>
-            <w:pPr>
-              <w:contextualSpacing/>
-              <w:jc w:val="center"/>
-            </w:pPr>
-            <w:r>
-              <w:t xml:space="preserve">m </w:t>
-            </w:r>
-          </w:p>
-        </w:tc>
-        <w:tc>
-          <w:tcPr>
-            <w:tcW w:w="0" w:type="auto"/>
-            <w:hideMark/>
-          </w:tcPr>
-          <w:p>
-            <w:pPr>
-              <w:contextualSpacing/>
-              <w:jc w:val="center"/>
-            </w:pPr>
-            <w:r>
-              <w:t>Minuteinhour</w:t>
-            </w:r>
-          </w:p>
-        </w:tc>
-        <w:tc>
-          <w:tcPr>
-            <w:tcW w:w="0" w:type="auto"/>
-            <w:hideMark/>
-          </w:tcPr>
-          <w:p>
-            <w:pPr>
-              <w:contextualSpacing/>
-              <w:jc w:val="center"/>
-            </w:pPr>
-            <w:hyperlink r:id="rId32" w:anchor="number" w:history="1">
-              <w:r>
-                <w:t>Number</w:t>
-              </w:r>
-            </w:hyperlink>
-          </w:p>
-        </w:tc>
-        <w:tc>
-          <w:tcPr>
-            <w:tcW w:w="0" w:type="auto"/>
-            <w:hideMark/>
-          </w:tcPr>
-          <w:p>
-            <w:pPr>
-              <w:contextualSpacing/>
-              <w:jc w:val="center"/>
-            </w:pPr>
-            <w:r>
-              <w:t xml:space="preserve">30 </w:t>
-            </w:r>
-          </w:p>
-        </w:tc>
-      </w:tr>
-      <w:tr>
-        <w:trPr>
-          <w:jc w:val="center"/>
-        </w:trPr>
-        <w:tc>
-          <w:tcPr>
-            <w:tcW w:w="0" w:type="auto"/>
-            <w:hideMark/>
-          </w:tcPr>
-          <w:p>
-            <w:pPr>
-              <w:contextualSpacing/>
-              <w:jc w:val="center"/>
-            </w:pPr>
-            <w:r>
-              <w:t xml:space="preserve">s </w:t>
-            </w:r>
-          </w:p>
-        </w:tc>
-        <w:tc>
-          <w:tcPr>
-            <w:tcW w:w="0" w:type="auto"/>
-            <w:hideMark/>
-          </w:tcPr>
-          <w:p>
-            <w:pPr>
-              <w:contextualSpacing/>
-              <w:jc w:val="center"/>
-            </w:pPr>
-            <w:r>
-              <w:t>Secondinminute</w:t>
-            </w:r>
-          </w:p>
-        </w:tc>
-        <w:tc>
-          <w:tcPr>
-            <w:tcW w:w="0" w:type="auto"/>
-            <w:hideMark/>
-          </w:tcPr>
-          <w:p>
-            <w:pPr>
-              <w:contextualSpacing/>
-              <w:jc w:val="center"/>
-            </w:pPr>
-            <w:hyperlink r:id="rId33" w:anchor="number" w:history="1">
-              <w:r>
-                <w:t>Number</w:t>
-              </w:r>
-            </w:hyperlink>
-          </w:p>
-        </w:tc>
-        <w:tc>
-          <w:tcPr>
-            <w:tcW w:w="0" w:type="auto"/>
-            <w:hideMark/>
-          </w:tcPr>
-          <w:p>
-            <w:pPr>
-              <w:contextualSpacing/>
-              <w:jc w:val="center"/>
-            </w:pPr>
-            <w:r>
-              <w:t xml:space="preserve">55 </w:t>
-            </w:r>
-          </w:p>
-        </w:tc>
-      </w:tr>
-      <w:tr>
-        <w:trPr>
-          <w:jc w:val="center"/>
-        </w:trPr>
-        <w:tc>
-          <w:tcPr>
-            <w:tcW w:w="0" w:type="auto"/>
-            <w:hideMark/>
-          </w:tcPr>
-          <w:p>
-            <w:pPr>
-              <w:contextualSpacing/>
-              <w:jc w:val="center"/>
-            </w:pPr>
-            <w:r>
-              <w:t xml:space="preserve">S </w:t>
-            </w:r>
-          </w:p>
-        </w:tc>
-        <w:tc>
-          <w:tcPr>
-            <w:tcW w:w="0" w:type="auto"/>
-            <w:hideMark/>
-          </w:tcPr>
-          <w:p>
-            <w:pPr>
-              <w:contextualSpacing/>
-              <w:jc w:val="center"/>
-            </w:pPr>
-            <w:r>
-              <w:t>Millisecond</w:t>
-            </w:r>
-          </w:p>
-        </w:tc>
-        <w:tc>
-          <w:tcPr>
-            <w:tcW w:w="0" w:type="auto"/>
-            <w:hideMark/>
-          </w:tcPr>
-          <w:p>
-            <w:pPr>
-              <w:contextualSpacing/>
-              <w:jc w:val="center"/>
-            </w:pPr>
-            <w:hyperlink r:id="rId34" w:anchor="number" w:history="1">
-              <w:r>
-                <w:t>Number</w:t>
-              </w:r>
-            </w:hyperlink>
-          </w:p>
-        </w:tc>
-        <w:tc>
-          <w:tcPr>
-            <w:tcW w:w="0" w:type="auto"/>
-            <w:hideMark/>
-          </w:tcPr>
-          <w:p>
-            <w:pPr>
-              <w:contextualSpacing/>
-              <w:jc w:val="center"/>
-            </w:pPr>
-            <w:r>
-              <w:t xml:space="preserve">978 </w:t>
-            </w:r>
-          </w:p>
-        </w:tc>
-      </w:tr>
-      <w:tr>
-        <w:trPr>
-          <w:jc w:val="center"/>
-        </w:trPr>
-        <w:tc>
-          <w:tcPr>
-            <w:tcW w:w="0" w:type="auto"/>
-            <w:hideMark/>
-          </w:tcPr>
-          <w:p>
-            <w:pPr>
-              <w:contextualSpacing/>
-              <w:jc w:val="center"/>
-            </w:pPr>
-            <w:r>
-              <w:t xml:space="preserve">z </w:t>
-            </w:r>
-          </w:p>
-        </w:tc>
-        <w:tc>
-          <w:tcPr>
-            <w:tcW w:w="0" w:type="auto"/>
-            <w:hideMark/>
-          </w:tcPr>
-          <w:p>
-            <w:pPr>
-              <w:contextualSpacing/>
-              <w:jc w:val="center"/>
-            </w:pPr>
-            <w:r>
-              <w:t>Timezone</w:t>
-            </w:r>
-          </w:p>
-        </w:tc>
-        <w:tc>
-          <w:tcPr>
-            <w:tcW w:w="0" w:type="auto"/>
-            <w:hideMark/>
-          </w:tcPr>
-          <w:p>
-            <w:pPr>
-              <w:contextualSpacing/>
-              <w:jc w:val="center"/>
-            </w:pPr>
-            <w:hyperlink r:id="rId35" w:anchor="timezone" w:history="1">
-              <w:r>
-                <w:t>Generaltimezone</w:t>
-              </w:r>
-            </w:hyperlink>
-          </w:p>
-        </w:tc>
-        <w:tc>
-          <w:tcPr>
-            <w:tcW w:w="0" w:type="auto"/>
-            <w:hideMark/>
-          </w:tcPr>
-          <w:p>
-            <w:pPr>
-              <w:contextualSpacing/>
-              <w:jc w:val="center"/>
-              <w:rPr>
-                <w:lang w:val="en-US"/>
-              </w:rPr>
-            </w:pPr>
-            <w:r>
-              <w:rPr>
-                <w:lang w:val="en-US"/>
-              </w:rPr>
-              <w:t xml:space="preserve">Pacific Standard Time; PST; GMT-08:00 </w:t>
-            </w:r>
-          </w:p>
-        </w:tc>
-      </w:tr>
-      <w:tr>
-        <w:trPr>
-          <w:jc w:val="center"/>
-        </w:trPr>
-        <w:tc>
-          <w:tcPr>
-            <w:tcW w:w="0" w:type="auto"/>
-            <w:hideMark/>
-          </w:tcPr>
-          <w:p>
-            <w:pPr>
-              <w:contextualSpacing/>
-              <w:jc w:val="center"/>
-            </w:pPr>
-            <w:r>
-              <w:t xml:space="preserve">Z </w:t>
-            </w:r>
-          </w:p>
-        </w:tc>
-        <w:tc>
-          <w:tcPr>
-            <w:tcW w:w="0" w:type="auto"/>
-            <w:hideMark/>
-          </w:tcPr>
-          <w:p>
-            <w:pPr>
-              <w:contextualSpacing/>
-              <w:jc w:val="center"/>
-            </w:pPr>
-            <w:r>
-              <w:t>Timezone</w:t>
-            </w:r>
-          </w:p>
-        </w:tc>
-        <w:tc>
-          <w:tcPr>
-            <w:tcW w:w="0" w:type="auto"/>
-            <w:hideMark/>
-          </w:tcPr>
-          <w:p>
-            <w:pPr>
-              <w:contextualSpacing/>
-              <w:jc w:val="center"/>
-            </w:pPr>
-            <w:hyperlink r:id="rId36" w:anchor="rfc822timezone" w:history="1">
+            <w:hyperlink r:id="rId31" w:anchor="rfc822timezone" w:history="1">
               <w:r>
                 <w:t>RFC 822 timezone</w:t>
               </w:r>
@@ -44269,7 +44614,7 @@
           <w:lang w:val="en-US"/>
         </w:rPr>
       </w:pPr>
-      <w:bookmarkStart w:id="53" w:name="text"/>
+      <w:bookmarkStart w:id="87" w:name="text"/>
       <w:r>
         <w:rPr>
           <w:b/>
@@ -44278,7 +44623,7 @@
         </w:rPr>
         <w:t>Text:</w:t>
       </w:r>
-      <w:bookmarkEnd w:id="53"/>
+      <w:bookmarkEnd w:id="87"/>
       <w:r>
         <w:rPr>
           <w:lang w:val="en-US"/>
@@ -44297,7 +44642,7 @@
           <w:lang w:val="en-US"/>
         </w:rPr>
       </w:pPr>
-      <w:bookmarkStart w:id="54" w:name="number"/>
+      <w:bookmarkStart w:id="88" w:name="number"/>
       <w:r>
         <w:rPr>
           <w:b/>
@@ -44306,7 +44651,7 @@
         </w:rPr>
         <w:t>Number:</w:t>
       </w:r>
-      <w:bookmarkEnd w:id="54"/>
+      <w:bookmarkEnd w:id="88"/>
       <w:r>
         <w:rPr>
           <w:lang w:val="en-US"/>
@@ -44325,7 +44670,7 @@
           <w:lang w:val="en-US"/>
         </w:rPr>
       </w:pPr>
-      <w:bookmarkStart w:id="55" w:name="year"/>
+      <w:bookmarkStart w:id="89" w:name="year"/>
       <w:r>
         <w:rPr>
           <w:b/>
@@ -44334,7 +44679,7 @@
         </w:rPr>
         <w:t>Year:</w:t>
       </w:r>
-      <w:bookmarkEnd w:id="55"/>
+      <w:bookmarkEnd w:id="89"/>
       <w:r>
         <w:rPr>
           <w:lang w:val="en-US"/>
@@ -44823,8 +45168,8 @@
       </w:pPr>
     </w:p>
     <w:sectPr>
-      <w:footerReference w:type="default" r:id="rId37"/>
-      <w:headerReference w:type="first" r:id="rId38"/>
+      <w:footerReference w:type="default" r:id="rId32"/>
+      <w:headerReference w:type="first" r:id="rId33"/>
       <w:pgSz w:w="11906" w:h="16838"/>
       <w:pgMar w:top="1134" w:right="850" w:bottom="1134" w:left="1701" w:header="708" w:footer="708" w:gutter="0"/>
       <w:cols w:space="708"/>
@@ -44945,15 +45290,31 @@
       </w:rPr>
       <w:t xml:space="preserve">, </w:t>
     </w:r>
-    <w:hyperlink r:id="rId1" w:history="1">
-      <w:r>
-        <w:rPr>
-          <w:rStyle w:val="Hyperlink"/>
-          <w:lang w:val="en-US"/>
-        </w:rPr>
-        <w:t>Creative Commons Attribution-NonCommercial 3.0 United States License</w:t>
-      </w:r>
-    </w:hyperlink>
+    <w:r>
+      <w:fldChar w:fldCharType="begin"/>
+    </w:r>
+    <w:r>
+      <w:rPr>
+        <w:lang w:val="en-US"/>
+        <w:rPrChange w:id="90" w:author="." w:date="2011-04-12T15:06:00Z">
+          <w:rPr/>
+        </w:rPrChange>
+      </w:rPr>
+      <w:instrText>HYPERLINK "http://creativecommons.org/licenses/by-nc/3.0/us/"</w:instrText>
+    </w:r>
+    <w:r>
+      <w:fldChar w:fldCharType="separate"/>
+    </w:r>
+    <w:r>
+      <w:rPr>
+        <w:rStyle w:val="Hyperlink"/>
+        <w:lang w:val="en-US"/>
+      </w:rPr>
+      <w:t>Creative Commons Attribution-NonCommercial 3.0 United States License</w:t>
+    </w:r>
+    <w:r>
+      <w:fldChar w:fldCharType="end"/>
+    </w:r>
   </w:p>
   <w:p>
     <w:pPr>
@@ -45014,7 +45375,7 @@
         <w:rStyle w:val="PageNumber"/>
         <w:noProof/>
       </w:rPr>
-      <w:t>12</w:t>
+      <w:t>22</w:t>
     </w:r>
     <w:r>
       <w:rPr>

</xml_diff>

<commit_message>
EPBDS: updated "Field type" topic.
</commit_message>
<xml_diff>
--- a/Docs/trunk/org.openl.tablets.doc/docs/Mapping_Framework.docx
+++ b/Docs/trunk/org.openl.tablets.doc/docs/Mapping_Framework.docx
@@ -3572,21 +3572,7 @@
             <w:rStyle w:val="Hyperlink"/>
             <w:noProof/>
           </w:rPr>
-          <w:t xml:space="preserve">Appendix E. Date and </w:t>
-        </w:r>
-        <w:r>
-          <w:rPr>
-            <w:rStyle w:val="Hyperlink"/>
-            <w:noProof/>
-          </w:rPr>
-          <w:t>T</w:t>
-        </w:r>
-        <w:r>
-          <w:rPr>
-            <w:rStyle w:val="Hyperlink"/>
-            <w:noProof/>
-          </w:rPr>
-          <w:t>ime format</w:t>
+          <w:t>Appendix E. Date and Time format</w:t>
         </w:r>
         <w:r>
           <w:rPr>
@@ -3871,7 +3857,7 @@
           <v:shape id="_x0000_i1025" type="#_x0000_t75" style="width:355.5pt;height:324pt" o:ole="" o:preferrelative="f">
             <v:imagedata r:id="rId14" o:title=""/>
           </v:shape>
-          <o:OLEObject Type="Embed" ProgID="Visio.Drawing.11" ShapeID="_x0000_i1025" DrawAspect="Content" ObjectID="_1364213687" r:id="rId15"/>
+          <o:OLEObject Type="Embed" ProgID="Visio.Drawing.11" ShapeID="_x0000_i1025" DrawAspect="Content" ObjectID="_1364631411" r:id="rId15"/>
         </w:object>
       </w:r>
     </w:p>
@@ -6134,7 +6120,7 @@
           <v:shape id="_x0000_i1026" type="#_x0000_t75" style="width:442pt;height:560pt;mso-position-vertical:absolute" o:ole="">
             <v:imagedata r:id="rId19" o:title=""/>
           </v:shape>
-          <o:OLEObject Type="Embed" ProgID="Visio.Drawing.11" ShapeID="_x0000_i1026" DrawAspect="Content" ObjectID="_1364213688" r:id="rId20"/>
+          <o:OLEObject Type="Embed" ProgID="Visio.Drawing.11" ShapeID="_x0000_i1026" DrawAspect="Content" ObjectID="_1364631412" r:id="rId20"/>
         </w:object>
       </w:r>
       <w:r>
@@ -24850,6 +24836,12 @@
       </w:r>
       <w:r>
         <w:rPr>
+          <w:lang w:val="en-US"/>
+        </w:rPr>
+        <w:t xml:space="preserve"> </w:t>
+      </w:r>
+      <w:r>
+        <w:rPr>
           <w:rStyle w:val="Style1Char"/>
         </w:rPr>
         <w:t>BaseType</w:t>
@@ -24894,7 +24886,7 @@
         <w:rPr>
           <w:rStyle w:val="Style1Char"/>
         </w:rPr>
-        <w:t>BaseType</w:t>
+        <w:t>DestType</w:t>
       </w:r>
       <w:r>
         <w:rPr>
@@ -24918,7 +24910,13 @@
         <w:rPr>
           <w:rStyle w:val="Style1Char"/>
         </w:rPr>
-        <w:t>srcField</w:t>
+        <w:t>dest</w:t>
+      </w:r>
+      <w:r>
+        <w:rPr>
+          <w:rStyle w:val="Style1Char"/>
+        </w:rPr>
+        <w:t>Field</w:t>
       </w:r>
       <w:r>
         <w:rPr>
@@ -24979,64 +24977,76 @@
         <w:rPr>
           <w:rStyle w:val="Style1Char"/>
         </w:rPr>
+        <w:t>Base</w:t>
+      </w:r>
+      <w:r>
+        <w:rPr>
+          <w:rStyle w:val="Style1Char"/>
+        </w:rPr>
+        <w:t>Type</w:t>
+      </w:r>
+      <w:r>
+        <w:rPr>
+          <w:rStyle w:val="Style1Char"/>
+        </w:rPr>
+        <w:t xml:space="preserve"> </w:t>
+      </w:r>
+      <w:r>
+        <w:rPr>
+          <w:lang w:val="en-US"/>
+        </w:rPr>
+        <w:t xml:space="preserve">value into </w:t>
+      </w:r>
+      <w:r>
+        <w:rPr>
+          <w:rStyle w:val="Style1Char"/>
+        </w:rPr>
+        <w:t>Custom</w:t>
+      </w:r>
+      <w:r>
+        <w:rPr>
+          <w:rStyle w:val="Style1Char"/>
+        </w:rPr>
+        <w:t>Type</w:t>
+      </w:r>
+      <w:r>
+        <w:rPr>
+          <w:lang w:val="en-US"/>
+        </w:rPr>
+        <w:t xml:space="preserve"> value instead of </w:t>
+      </w:r>
+      <w:r>
+        <w:rPr>
+          <w:rStyle w:val="Style1Char"/>
+        </w:rPr>
+        <w:t>BaseType</w:t>
+      </w:r>
+      <w:r>
+        <w:rPr>
+          <w:lang w:val="en-US"/>
+        </w:rPr>
+        <w:t xml:space="preserve"> value into </w:t>
+      </w:r>
+      <w:r>
+        <w:rPr>
+          <w:rStyle w:val="Style1Char"/>
+        </w:rPr>
+        <w:t>DestType</w:t>
+      </w:r>
+      <w:r>
+        <w:rPr>
+          <w:lang w:val="en-US"/>
+        </w:rPr>
+        <w:t xml:space="preserve"> value because, for example, </w:t>
+      </w:r>
+      <w:r>
+        <w:rPr>
+          <w:rStyle w:val="Style1Char"/>
+        </w:rPr>
         <w:t>CustomType</w:t>
       </w:r>
       <w:r>
         <w:rPr>
-          <w:rStyle w:val="Style1Char"/>
-        </w:rPr>
-        <w:t xml:space="preserve"> </w:t>
-      </w:r>
-      <w:r>
-        <w:rPr>
-          <w:lang w:val="en-US"/>
-        </w:rPr>
-        <w:t xml:space="preserve">value into </w:t>
-      </w:r>
-      <w:r>
-        <w:rPr>
-          <w:rStyle w:val="Style1Char"/>
-        </w:rPr>
-        <w:t>DestType</w:t>
-      </w:r>
-      <w:r>
-        <w:rPr>
-          <w:lang w:val="en-US"/>
-        </w:rPr>
-        <w:t xml:space="preserve"> value instead of </w:t>
-      </w:r>
-      <w:r>
-        <w:rPr>
-          <w:rStyle w:val="Style1Char"/>
-        </w:rPr>
-        <w:t>BaseType</w:t>
-      </w:r>
-      <w:r>
-        <w:rPr>
-          <w:lang w:val="en-US"/>
-        </w:rPr>
-        <w:t xml:space="preserve"> value into </w:t>
-      </w:r>
-      <w:r>
-        <w:rPr>
-          <w:rStyle w:val="Style1Char"/>
-        </w:rPr>
-        <w:t>DestType</w:t>
-      </w:r>
-      <w:r>
-        <w:rPr>
-          <w:lang w:val="en-US"/>
-        </w:rPr>
-        <w:t xml:space="preserve"> value because, for example, </w:t>
-      </w:r>
-      <w:r>
-        <w:rPr>
-          <w:rStyle w:val="Style1Char"/>
-        </w:rPr>
-        <w:t>CustomType</w:t>
-      </w:r>
-      <w:r>
-        <w:rPr>
           <w:lang w:val="en-US"/>
         </w:rPr>
         <w:t xml:space="preserve"> value has extra data that should be mapped.</w:t>
@@ -25052,7 +25062,21 @@
           <w:b/>
           <w:lang w:val="en-US"/>
         </w:rPr>
-        <w:t>fieldAType</w:t>
+        <w:t>field</w:t>
+      </w:r>
+      <w:r>
+        <w:rPr>
+          <w:b/>
+          <w:lang w:val="en-US"/>
+        </w:rPr>
+        <w:t>B</w:t>
+      </w:r>
+      <w:r>
+        <w:rPr>
+          <w:b/>
+          <w:lang w:val="en-US"/>
+        </w:rPr>
+        <w:t>Type</w:t>
       </w:r>
       <w:r>
         <w:rPr>
@@ -25091,7 +25115,7 @@
         <w:gridCol w:w="848"/>
         <w:gridCol w:w="1106"/>
         <w:gridCol w:w="866"/>
-        <w:gridCol w:w="955"/>
+        <w:gridCol w:w="1044"/>
         <w:gridCol w:w="1425"/>
       </w:tblGrid>
       <w:tr>
@@ -25310,7 +25334,26 @@
                 <w:sz w:val="16"/>
                 <w:szCs w:val="16"/>
               </w:rPr>
-              <w:t>fieldAType</w:t>
+              <w:t>field</w:t>
+            </w:r>
+            <w:r>
+              <w:rPr>
+                <w:rFonts w:ascii="Arial" w:hAnsi="Arial" w:cs="Arial"/>
+                <w:b/>
+                <w:sz w:val="16"/>
+                <w:szCs w:val="16"/>
+                <w:lang w:val="en-US"/>
+              </w:rPr>
+              <w:t>B</w:t>
+            </w:r>
+            <w:r>
+              <w:rPr>
+                <w:rFonts w:ascii="Arial" w:hAnsi="Arial" w:cs="Arial"/>
+                <w:b/>
+                <w:sz w:val="16"/>
+                <w:szCs w:val="16"/>
+              </w:rPr>
+              <w:t>Type</w:t>
             </w:r>
           </w:p>
         </w:tc>
@@ -25597,7 +25640,7 @@
                 <w:szCs w:val="16"/>
                 <w:lang w:val="en-US"/>
               </w:rPr>
-              <w:t>A</w:t>
+              <w:t>B</w:t>
             </w:r>
             <w:r>
               <w:rPr>
@@ -25726,6 +25769,15 @@
                 <w:lang w:val="en-US"/>
               </w:rPr>
               <w:t>destField</w:t>
+            </w:r>
+            <w:r>
+              <w:rPr>
+                <w:rFonts w:ascii="Arial" w:hAnsi="Arial" w:cs="Arial"/>
+                <w:sz w:val="16"/>
+                <w:szCs w:val="16"/>
+                <w:lang w:val="en-US"/>
+              </w:rPr>
+              <w:t>[0]</w:t>
             </w:r>
           </w:p>
         </w:tc>
@@ -25798,12 +25850,26 @@
     </w:p>
     <w:p>
       <w:pPr>
+        <w:spacing w:after="0"/>
+        <w:rPr>
+          <w:lang w:val="en-US"/>
+        </w:rPr>
+      </w:pPr>
+      <w:bookmarkStart w:id="35" w:name="_Toc290471819"/>
+      <w:r>
+        <w:rPr>
+          <w:lang w:val="en-US"/>
+        </w:rPr>
+        <w:t>Field type can be used for destination field and collection elements only.</w:t>
+      </w:r>
+    </w:p>
+    <w:p>
+      <w:pPr>
         <w:pStyle w:val="Heading3"/>
         <w:rPr>
           <w:lang w:val="en-US"/>
         </w:rPr>
       </w:pPr>
-      <w:bookmarkStart w:id="35" w:name="_Toc290471819"/>
       <w:r>
         <w:rPr>
           <w:lang w:val="en-US"/>
@@ -27829,7 +27895,14 @@
               <w:rPr>
                 <w:lang w:val="en-US"/>
               </w:rPr>
-              <w:t>Defines how strings will be processed: trim operation will be executed or not.</w:t>
+              <w:t xml:space="preserve">Defines how strings will be processed: trim operation will be </w:t>
+            </w:r>
+            <w:r>
+              <w:rPr>
+                <w:lang w:val="en-US"/>
+              </w:rPr>
+              <w:lastRenderedPageBreak/>
+              <w:t>executed or not.</w:t>
             </w:r>
           </w:p>
         </w:tc>
@@ -27854,6 +27927,7 @@
               <w:rPr>
                 <w:lang w:val="en-US"/>
               </w:rPr>
+              <w:lastRenderedPageBreak/>
               <w:t>Fields are required</w:t>
             </w:r>
           </w:p>
@@ -27900,14 +27974,7 @@
               <w:rPr>
                 <w:lang w:val="en-US"/>
               </w:rPr>
-              <w:t xml:space="preserve">s are required and </w:t>
-            </w:r>
-            <w:r>
-              <w:rPr>
-                <w:lang w:val="en-US"/>
-              </w:rPr>
-              <w:lastRenderedPageBreak/>
-              <w:t>they</w:t>
+              <w:t>s are required and they</w:t>
             </w:r>
             <w:r>
               <w:rPr>
@@ -27938,7 +28005,6 @@
               <w:rPr>
                 <w:lang w:val="en-US"/>
               </w:rPr>
-              <w:lastRenderedPageBreak/>
               <w:t>Apply wildcard</w:t>
             </w:r>
           </w:p>
@@ -30313,7 +30379,14 @@
         <w:rPr>
           <w:lang w:val="en-US"/>
         </w:rPr>
-        <w:t xml:space="preserve"> defines extended </w:t>
+        <w:t xml:space="preserve"> defines </w:t>
+      </w:r>
+      <w:r>
+        <w:rPr>
+          <w:lang w:val="en-US"/>
+        </w:rPr>
+        <w:lastRenderedPageBreak/>
+        <w:t xml:space="preserve">extended </w:t>
       </w:r>
       <w:r>
         <w:rPr>
@@ -30359,7 +30432,6 @@
           <w:szCs w:val="18"/>
           <w:lang w:val="en-US"/>
         </w:rPr>
-        <w:lastRenderedPageBreak/>
         <w:t xml:space="preserve">Map&lt;String, CustomConverter&gt; converters = </w:t>
       </w:r>
     </w:p>
@@ -31773,6 +31845,7 @@
           <w:szCs w:val="18"/>
           <w:lang w:val="en-US"/>
         </w:rPr>
+        <w:lastRenderedPageBreak/>
         <w:t xml:space="preserve">Object createBean(Object source, </w:t>
       </w:r>
     </w:p>
@@ -34275,6 +34348,7 @@
           <w:szCs w:val="18"/>
           <w:lang w:val="en-US"/>
         </w:rPr>
+        <w:lastRenderedPageBreak/>
         <w:t>…</w:t>
       </w:r>
     </w:p>
@@ -44251,7 +44325,7 @@
         <w:rStyle w:val="PageNumber"/>
         <w:noProof/>
       </w:rPr>
-      <w:t>3</w:t>
+      <w:t>15</w:t>
     </w:r>
     <w:r>
       <w:rPr>
@@ -48101,6 +48175,7 @@
   <w:style w:type="character" w:default="1" w:styleId="DefaultParagraphFont">
     <w:name w:val="Default Paragraph Font"/>
     <w:uiPriority w:val="1"/>
+    <w:semiHidden/>
     <w:unhideWhenUsed/>
   </w:style>
   <w:style w:type="table" w:default="1" w:styleId="TableNormal">

</xml_diff>